<commit_message>
Fix: auth, navbar unification, framer-motion removal, role-based routing, and public projects endpoint
</commit_message>
<xml_diff>
--- a/FREDRICKMAKORI_CIT-222-0542021_FULLPROJECTDOCOMENTATION.docx
+++ b/FREDRICKMAKORI_CIT-222-0542021_FULLPROJECTDOCOMENTATION.docx
@@ -1,6 +1,6 @@
 
 <file path=word/document.xml><?xml version="1.0" encoding="utf-8"?>
-<w:document xmlns:wpc="http://schemas.microsoft.com/office/word/2010/wordprocessingCanvas" xmlns:cx="http://schemas.microsoft.com/office/drawing/2014/chartex" xmlns:cx1="http://schemas.microsoft.com/office/drawing/2015/9/8/chartex" xmlns:mc="http://schemas.openxmlformats.org/markup-compatibility/2006" xmlns:o="urn:schemas-microsoft-com:office:office" xmlns:r="http://schemas.openxmlformats.org/officeDocument/2006/relationships" xmlns:m="http://schemas.openxmlformats.org/officeDocument/2006/math" xmlns:v="urn:schemas-microsoft-com:vml" xmlns:wp14="http://schemas.microsoft.com/office/word/2010/wordprocessingDrawing" xmlns:wp="http://schemas.openxmlformats.org/drawingml/2006/wordprocessingDrawing" xmlns:w10="urn:schemas-microsoft-com:office:word" xmlns:w="http://schemas.openxmlformats.org/wordprocessingml/2006/main" xmlns:w14="http://schemas.microsoft.com/office/word/2010/wordml" xmlns:w15="http://schemas.microsoft.com/office/word/2012/wordml" xmlns:w16se="http://schemas.microsoft.com/office/word/2015/wordml/symex" xmlns:wpg="http://schemas.microsoft.com/office/word/2010/wordprocessingGroup" xmlns:wpi="http://schemas.microsoft.com/office/word/2010/wordprocessingInk" xmlns:wne="http://schemas.microsoft.com/office/word/2006/wordml" xmlns:wps="http://schemas.microsoft.com/office/word/2010/wordprocessingShape" mc:Ignorable="w14 w15 w16se wp14">
+<w:document xmlns:wpc="http://schemas.microsoft.com/office/word/2010/wordprocessingCanvas" xmlns:cx="http://schemas.microsoft.com/office/drawing/2014/chartex" xmlns:cx1="http://schemas.microsoft.com/office/drawing/2015/9/8/chartex" xmlns:cx2="http://schemas.microsoft.com/office/drawing/2015/10/21/chartex" xmlns:cx3="http://schemas.microsoft.com/office/drawing/2016/5/9/chartex" xmlns:cx4="http://schemas.microsoft.com/office/drawing/2016/5/10/chartex" xmlns:cx5="http://schemas.microsoft.com/office/drawing/2016/5/11/chartex" xmlns:cx6="http://schemas.microsoft.com/office/drawing/2016/5/12/chartex" xmlns:cx7="http://schemas.microsoft.com/office/drawing/2016/5/13/chartex" xmlns:cx8="http://schemas.microsoft.com/office/drawing/2016/5/14/chartex" xmlns:mc="http://schemas.openxmlformats.org/markup-compatibility/2006" xmlns:aink="http://schemas.microsoft.com/office/drawing/2016/ink" xmlns:am3d="http://schemas.microsoft.com/office/drawing/2017/model3d" xmlns:o="urn:schemas-microsoft-com:office:office" xmlns:oel="http://schemas.microsoft.com/office/2019/extlst" xmlns:r="http://schemas.openxmlformats.org/officeDocument/2006/relationships" xmlns:m="http://schemas.openxmlformats.org/officeDocument/2006/math" xmlns:v="urn:schemas-microsoft-com:vml" xmlns:wp14="http://schemas.microsoft.com/office/word/2010/wordprocessingDrawing" xmlns:wp="http://schemas.openxmlformats.org/drawingml/2006/wordprocessingDrawing" xmlns:w10="urn:schemas-microsoft-com:office:word" xmlns:w="http://schemas.openxmlformats.org/wordprocessingml/2006/main" xmlns:w14="http://schemas.microsoft.com/office/word/2010/wordml" xmlns:w15="http://schemas.microsoft.com/office/word/2012/wordml" xmlns:w16cex="http://schemas.microsoft.com/office/word/2018/wordml/cex" xmlns:w16cid="http://schemas.microsoft.com/office/word/2016/wordml/cid" xmlns:w16="http://schemas.microsoft.com/office/word/2018/wordml" xmlns:w16du="http://schemas.microsoft.com/office/word/2023/wordml/word16du" xmlns:w16sdtdh="http://schemas.microsoft.com/office/word/2020/wordml/sdtdatahash" xmlns:w16sdtfl="http://schemas.microsoft.com/office/word/2024/wordml/sdtformatlock" xmlns:w16se="http://schemas.microsoft.com/office/word/2015/wordml/symex" xmlns:wpg="http://schemas.microsoft.com/office/word/2010/wordprocessingGroup" xmlns:wpi="http://schemas.microsoft.com/office/word/2010/wordprocessingInk" xmlns:wne="http://schemas.microsoft.com/office/word/2006/wordml" xmlns:wps="http://schemas.microsoft.com/office/word/2010/wordprocessingShape" mc:Ignorable="w14 w15 w16se w16cid w16 w16cex w16sdtdh w16sdtfl w16du wp14">
   <w:body>
     <w:p>
       <w:pPr>
@@ -50,7 +50,7 @@
           <w:szCs w:val="24"/>
         </w:rPr>
         <w:drawing>
-          <wp:inline distT="0" distB="0" distL="0" distR="0">
+          <wp:inline distT="0" distB="0" distL="0" distR="0" wp14:anchorId="58B14525" wp14:editId="23B67708">
             <wp:extent cx="5702400" cy="971550"/>
             <wp:effectExtent l="0" t="0" r="0" b="0"/>
             <wp:docPr id="1" name="Picture 1"/>
@@ -1502,7 +1502,6 @@
     <w:p>
       <w:pPr>
         <w:pStyle w:val="TOCHeading"/>
-        <w:spacing w:line="360" w:lineRule="auto"/>
         <w:jc w:val="both"/>
         <w:rPr>
           <w:rFonts w:ascii="Times New Roman" w:eastAsia="Times New Roman" w:hAnsi="Times New Roman" w:cs="Times New Roman"/>
@@ -11828,45 +11827,25 @@
       <w:r>
         <w:t xml:space="preserve">Table </w:t>
       </w:r>
-      <w:r>
-        <w:fldChar w:fldCharType="begin"/>
-      </w:r>
-      <w:r>
-        <w:instrText xml:space="preserve"> STYLEREF 1 \s </w:instrText>
-      </w:r>
-      <w:r>
-        <w:fldChar w:fldCharType="separate"/>
-      </w:r>
-      <w:r>
-        <w:rPr>
-          <w:noProof/>
-        </w:rPr>
-        <w:t>0</w:t>
-      </w:r>
-      <w:r>
-        <w:fldChar w:fldCharType="end"/>
-      </w:r>
+      <w:fldSimple w:instr=" STYLEREF 1 \s ">
+        <w:r>
+          <w:rPr>
+            <w:noProof/>
+          </w:rPr>
+          <w:t>0</w:t>
+        </w:r>
+      </w:fldSimple>
       <w:r>
         <w:t>.</w:t>
       </w:r>
-      <w:r>
-        <w:fldChar w:fldCharType="begin"/>
-      </w:r>
-      <w:r>
-        <w:instrText xml:space="preserve"> SEQ Table \* ARABIC \s 1 </w:instrText>
-      </w:r>
-      <w:r>
-        <w:fldChar w:fldCharType="separate"/>
-      </w:r>
-      <w:r>
-        <w:rPr>
-          <w:noProof/>
-        </w:rPr>
-        <w:t>1</w:t>
-      </w:r>
-      <w:r>
-        <w:fldChar w:fldCharType="end"/>
-      </w:r>
+      <w:fldSimple w:instr=" SEQ Table \* ARABIC \s 1 ">
+        <w:r>
+          <w:rPr>
+            <w:noProof/>
+          </w:rPr>
+          <w:t>1</w:t>
+        </w:r>
+      </w:fldSimple>
       <w:r>
         <w:t>, LIST OF ABREVIATIONS AND ACRONYMS (AUTHOR 2025)</w:t>
       </w:r>
@@ -16221,7 +16200,7 @@
           <w:szCs w:val="24"/>
         </w:rPr>
         <w:drawing>
-          <wp:inline distT="0" distB="0" distL="0" distR="0">
+          <wp:inline distT="0" distB="0" distL="0" distR="0" wp14:anchorId="2A013889" wp14:editId="0BE2B651">
             <wp:extent cx="3002400" cy="4246959"/>
             <wp:effectExtent l="0" t="0" r="7620" b="1270"/>
             <wp:docPr id="2" name="Picture 2"/>
@@ -16450,7 +16429,7 @@
           <w:szCs w:val="24"/>
         </w:rPr>
         <w:drawing>
-          <wp:inline distT="0" distB="0" distL="0" distR="0">
+          <wp:inline distT="0" distB="0" distL="0" distR="0" wp14:anchorId="1378ED09" wp14:editId="212A412C">
             <wp:extent cx="5817235" cy="4247713"/>
             <wp:effectExtent l="0" t="0" r="0" b="635"/>
             <wp:docPr id="3" name="Picture 3"/>
@@ -16983,7 +16962,7 @@
           <w:szCs w:val="24"/>
         </w:rPr>
         <w:drawing>
-          <wp:inline distT="0" distB="0" distL="0" distR="0">
+          <wp:inline distT="0" distB="0" distL="0" distR="0" wp14:anchorId="6D12F2B9" wp14:editId="0AF696D3">
             <wp:extent cx="5212080" cy="6183871"/>
             <wp:effectExtent l="0" t="0" r="7620" b="7620"/>
             <wp:docPr id="4" name="Picture 4"/>
@@ -17190,7 +17169,7 @@
           <w:szCs w:val="24"/>
         </w:rPr>
         <w:drawing>
-          <wp:inline distT="0" distB="0" distL="0" distR="0">
+          <wp:inline distT="0" distB="0" distL="0" distR="0" wp14:anchorId="3104DA9F" wp14:editId="2243C18E">
             <wp:extent cx="2534125" cy="4931053"/>
             <wp:effectExtent l="0" t="0" r="0" b="3175"/>
             <wp:docPr id="5" name="Picture 5"/>
@@ -18779,24 +18758,14 @@
       <w:r>
         <w:t>.</w:t>
       </w:r>
-      <w:r>
-        <w:fldChar w:fldCharType="begin"/>
-      </w:r>
-      <w:r>
-        <w:instrText xml:space="preserve"> SEQ Table \* ARABIC \s 1 </w:instrText>
-      </w:r>
-      <w:r>
-        <w:fldChar w:fldCharType="separate"/>
-      </w:r>
-      <w:r>
-        <w:rPr>
-          <w:noProof/>
-        </w:rPr>
-        <w:t>1</w:t>
-      </w:r>
-      <w:r>
-        <w:fldChar w:fldCharType="end"/>
-      </w:r>
+      <w:fldSimple w:instr=" SEQ Table \* ARABIC \s 1 ">
+        <w:r>
+          <w:rPr>
+            <w:noProof/>
+          </w:rPr>
+          <w:t>1</w:t>
+        </w:r>
+      </w:fldSimple>
       <w:r>
         <w:t>, KEY SYSTEM FUNCTIONAL REQUIREMENT (AUTHOR, 2025)</w:t>
       </w:r>
@@ -19026,7 +18995,7 @@
           <w:noProof/>
         </w:rPr>
         <w:drawing>
-          <wp:inline distT="0" distB="0" distL="0" distR="0">
+          <wp:inline distT="0" distB="0" distL="0" distR="0" wp14:anchorId="1C653C7B" wp14:editId="72CDF0A1">
             <wp:extent cx="5943600" cy="3641697"/>
             <wp:effectExtent l="0" t="0" r="0" b="0"/>
             <wp:docPr id="6" name="Picture 6"/>
@@ -19087,24 +19056,14 @@
       <w:r>
         <w:t>Figure 4.</w:t>
       </w:r>
-      <w:r>
-        <w:fldChar w:fldCharType="begin"/>
-      </w:r>
-      <w:r>
-        <w:instrText xml:space="preserve"> SEQ Figure \* ARABIC \s 1 </w:instrText>
-      </w:r>
-      <w:r>
-        <w:fldChar w:fldCharType="separate"/>
-      </w:r>
-      <w:r>
-        <w:rPr>
-          <w:noProof/>
-        </w:rPr>
-        <w:t>1</w:t>
-      </w:r>
-      <w:r>
-        <w:fldChar w:fldCharType="end"/>
-      </w:r>
+      <w:fldSimple w:instr=" SEQ Figure \* ARABIC \s 1 ">
+        <w:r>
+          <w:rPr>
+            <w:noProof/>
+          </w:rPr>
+          <w:t>1</w:t>
+        </w:r>
+      </w:fldSimple>
       <w:r>
         <w:t>, USE CASE DIAGRAM FOR GRAPTS (AUTHOR</w:t>
       </w:r>
@@ -19122,24 +19081,19 @@
         <w:pStyle w:val="Style4"/>
       </w:pPr>
       <w:r>
-        <w:t>The use case diagram (Figure 4.1) visualizes these actors an</w:t>
-      </w:r>
-      <w:bookmarkStart w:id="198" w:name="_GoBack"/>
-      <w:bookmarkEnd w:id="198"/>
-      <w:r>
-        <w:t>d their interactions with GRAPTS’s functionalities. Core use cases include Register Project, Update Project Status, Allocate Budget/Disburse Funds, Execute Smart Contract, Generate Report, View Dashboard, and Submit Feedback. For example, the “MDA Official” actor can invoke “Register Project” or “Update Status,” while the “Financial Officer” triggers “Allocate Budget” events that feed into GRAPTS and are confirmed via smart contract execution. The “Auditor” actor can perform “Verify Transactions” and “Run Audit Reports,” interacting with the immutable ledger. The “Citizen” actor can access “View Dashboard” and “Provide Feedback,” engaging the system as intended by e-Government principles (Open Government Partnership – Kenya, 2020). System blocks in the diagram represent modules (e.g., Analytics Engine, Smart Contract Module, and API Interface). The diagram is derived from the requirements: every functional requirement corresponds to at least one use case, and the actors align with our earlier identification. This use-case model drives the next step of transforming requirements into an implementable architecture.</w:t>
+        <w:t>The use case diagram (Figure 4.1) visualizes these actors and their interactions with GRAPTS’s functionalities. Core use cases include Register Project, Update Project Status, Allocate Budget/Disburse Funds, Execute Smart Contract, Generate Report, View Dashboard, and Submit Feedback. For example, the “MDA Official” actor can invoke “Register Project” or “Update Status,” while the “Financial Officer” triggers “Allocate Budget” events that feed into GRAPTS and are confirmed via smart contract execution. The “Auditor” actor can perform “Verify Transactions” and “Run Audit Reports,” interacting with the immutable ledger. The “Citizen” actor can access “View Dashboard” and “Provide Feedback,” engaging the system as intended by e-Government principles (Open Government Partnership – Kenya, 2020). System blocks in the diagram represent modules (e.g., Analytics Engine, Smart Contract Module, and API Interface). The diagram is derived from the requirements: every functional requirement corresponds to at least one use case, and the actors align with our earlier identification. This use-case model drives the next step of transforming requirements into an implementable architecture.</w:t>
       </w:r>
     </w:p>
     <w:p>
       <w:pPr>
         <w:pStyle w:val="Style1"/>
       </w:pPr>
-      <w:bookmarkStart w:id="199" w:name="_Toc207663401"/>
+      <w:bookmarkStart w:id="198" w:name="_Toc207663401"/>
       <w:r>
         <w:lastRenderedPageBreak/>
         <w:t>Business Process and Data Flow Modeling</w:t>
       </w:r>
-      <w:bookmarkEnd w:id="199"/>
+      <w:bookmarkEnd w:id="198"/>
     </w:p>
     <w:p>
       <w:pPr>
@@ -19159,7 +19113,7 @@
           <w:noProof/>
         </w:rPr>
         <w:drawing>
-          <wp:inline distT="0" distB="0" distL="0" distR="0">
+          <wp:inline distT="0" distB="0" distL="0" distR="0" wp14:anchorId="6195484C" wp14:editId="37037688">
             <wp:extent cx="5942631" cy="3108960"/>
             <wp:effectExtent l="0" t="0" r="0" b="0"/>
             <wp:docPr id="7" name="Picture 7"/>
@@ -19215,58 +19169,38 @@
           <w:rFonts w:ascii="Times New Roman" w:hAnsi="Times New Roman" w:cs="Times New Roman"/>
         </w:rPr>
       </w:pPr>
-      <w:bookmarkStart w:id="200" w:name="_Toc207639268"/>
-      <w:bookmarkStart w:id="201" w:name="_Toc207715253"/>
+      <w:bookmarkStart w:id="199" w:name="_Toc207639268"/>
+      <w:bookmarkStart w:id="200" w:name="_Toc207715253"/>
       <w:r>
         <w:t>Figure 4.</w:t>
       </w:r>
-      <w:r>
-        <w:fldChar w:fldCharType="begin"/>
-      </w:r>
-      <w:r>
-        <w:instrText xml:space="preserve"> STYLEREF 1 \s </w:instrText>
-      </w:r>
-      <w:r>
-        <w:fldChar w:fldCharType="separate"/>
-      </w:r>
-      <w:r>
-        <w:rPr>
-          <w:noProof/>
-        </w:rPr>
-        <w:t>0</w:t>
-      </w:r>
-      <w:r>
-        <w:fldChar w:fldCharType="end"/>
-      </w:r>
+      <w:fldSimple w:instr=" STYLEREF 1 \s ">
+        <w:r>
+          <w:rPr>
+            <w:noProof/>
+          </w:rPr>
+          <w:t>0</w:t>
+        </w:r>
+      </w:fldSimple>
       <w:r>
         <w:t>.</w:t>
       </w:r>
-      <w:r>
-        <w:fldChar w:fldCharType="begin"/>
-      </w:r>
-      <w:r>
-        <w:instrText xml:space="preserve"> SEQ Figure \* ARABIC \s 1 </w:instrText>
-      </w:r>
-      <w:r>
-        <w:fldChar w:fldCharType="separate"/>
-      </w:r>
-      <w:r>
-        <w:rPr>
-          <w:noProof/>
-        </w:rPr>
-        <w:t>2</w:t>
-      </w:r>
-      <w:r>
-        <w:fldChar w:fldCharType="end"/>
-      </w:r>
+      <w:fldSimple w:instr=" SEQ Figure \* ARABIC \s 1 ">
+        <w:r>
+          <w:rPr>
+            <w:noProof/>
+          </w:rPr>
+          <w:t>2</w:t>
+        </w:r>
+      </w:fldSimple>
       <w:r>
         <w:t>, BUSINESS PROCESS AND DATA FLOW MODELLING</w:t>
       </w:r>
       <w:r>
         <w:t xml:space="preserve"> (AUTHOR 2025)</w:t>
       </w:r>
+      <w:bookmarkEnd w:id="199"/>
       <w:bookmarkEnd w:id="200"/>
-      <w:bookmarkEnd w:id="201"/>
     </w:p>
     <w:p>
       <w:pPr>
@@ -19293,109 +19227,109 @@
       <w:pPr>
         <w:pStyle w:val="Style1"/>
       </w:pPr>
-      <w:bookmarkStart w:id="202" w:name="_Toc207663402"/>
+      <w:bookmarkStart w:id="201" w:name="_Toc207663402"/>
       <w:r>
         <w:lastRenderedPageBreak/>
         <w:t>Risk and Change Management</w:t>
       </w:r>
+      <w:bookmarkEnd w:id="201"/>
+    </w:p>
+    <w:p>
+      <w:pPr>
+        <w:pStyle w:val="Style4"/>
+      </w:pPr>
+      <w:r>
+        <w:t>Implementing GRAPTS involves significant change in how public finances are tracked, so risk and change management are integral. Key risks include organizational resistance (a risk‑averse culture may slow adoption of the new system), data migration errors from legacy systems, misalignment in permission definitions, resistance from users with low digital literacy, regulatory and compliance uncertainty, and political risk (reform backlash if stakeholders fear loss of discretion) (Umurzokov, 2023). Technical risks include system integration challenges with legacy systems (e.g., misalignment of data schemas in IFMIS) and security threats (cyberattacks on the e‑government platform). We will mitigate these by adopting standard risk management frameworks (e.g., integrating COBIT/COBIT for governance, and conducting security assessments as per ISO/IEC 27001). For instance, to address integration risk, we plan phased rollouts starting with pilot ministries to validate API interfaces and data mappings, as recommended by KPMG (2024). Cyber risks will be mitigated via continuous monitoring, encryption, and regular audits of smart contract code (using tools like MythX) to prevent vulnerabilities.</w:t>
+      </w:r>
+    </w:p>
+    <w:p>
+      <w:pPr>
+        <w:pStyle w:val="Style4"/>
+      </w:pPr>
+      <w:r>
+        <w:t>Change management focuses on stakeholder engagement and training. We anticipate that transitioning to GRAPTS requires new skills for officials (e.g. interpreting blockchain logs) and new routines (e.g. entering data in a citizen-facing portal). We will develop comprehensive training programs and user documentation to build capacity. Stakeholder “champions” in government and CSOs will be engaged early, using Kotter’s 8-step model of change (creating urgency, forming coalitions, etc.) to build momentum. Transparency also aids change management: by openly communicating how GRAPTS enhances accountability and even democratizes data, we aim to reduce resistance. We also plan to establish an iterative feedback process: early adopters provide input to refine requirements, embodying agile principles. By proactively identifying and addressing these human and technical risks, the project will increase the likelihood of a smooth transition to GRAPTS.</w:t>
+      </w:r>
+    </w:p>
+    <w:p>
+      <w:pPr>
+        <w:rPr>
+          <w:rFonts w:ascii="Times New Roman" w:hAnsi="Times New Roman" w:cs="Times New Roman"/>
+        </w:rPr>
+      </w:pPr>
+      <w:r>
+        <w:rPr>
+          <w:rFonts w:ascii="Times New Roman" w:hAnsi="Times New Roman" w:cs="Times New Roman"/>
+        </w:rPr>
+        <w:br w:type="page"/>
+      </w:r>
+    </w:p>
+    <w:p>
+      <w:pPr>
+        <w:rPr>
+          <w:rFonts w:ascii="Times New Roman" w:hAnsi="Times New Roman" w:cs="Times New Roman"/>
+        </w:rPr>
+      </w:pPr>
+    </w:p>
+    <w:p>
+      <w:pPr>
+        <w:rPr>
+          <w:rFonts w:ascii="Times New Roman" w:hAnsi="Times New Roman" w:cs="Times New Roman"/>
+        </w:rPr>
+      </w:pPr>
+    </w:p>
+    <w:p>
+      <w:pPr>
+        <w:pStyle w:val="Style2"/>
+      </w:pPr>
+      <w:r>
+        <w:br/>
+      </w:r>
+      <w:r>
+        <w:t xml:space="preserve"> </w:t>
+      </w:r>
+      <w:bookmarkStart w:id="202" w:name="_Toc207663403"/>
+      <w:r>
+        <w:t>System Design</w:t>
+      </w:r>
       <w:bookmarkEnd w:id="202"/>
     </w:p>
     <w:p>
       <w:pPr>
+        <w:rPr>
+          <w:rFonts w:ascii="Times New Roman" w:hAnsi="Times New Roman" w:cs="Times New Roman"/>
+        </w:rPr>
+      </w:pPr>
+    </w:p>
+    <w:p>
+      <w:pPr>
+        <w:pStyle w:val="Style1"/>
+      </w:pPr>
+      <w:bookmarkStart w:id="203" w:name="_Toc207663404"/>
+      <w:r>
+        <w:t>INTRODUCTION</w:t>
+      </w:r>
+      <w:bookmarkEnd w:id="203"/>
+    </w:p>
+    <w:p>
+      <w:pPr>
         <w:pStyle w:val="Style4"/>
       </w:pPr>
       <w:r>
-        <w:t>Implementing GRAPTS involves significant change in how public finances are tracked, so risk and change management are integral. Key risks include organizational resistance (a risk‑averse culture may slow adoption of the new system), data migration errors from legacy systems, misalignment in permission definitions, resistance from users with low digital literacy, regulatory and compliance uncertainty, and political risk (reform backlash if stakeholders fear loss of discretion) (Umurzokov, 2023). Technical risks include system integration challenges with legacy systems (e.g., misalignment of data schemas in IFMIS) and security threats (cyberattacks on the e‑government platform). We will mitigate these by adopting standard risk management frameworks (e.g., integrating COBIT/COBIT for governance, and conducting security assessments as per ISO/IEC 27001). For instance, to address integration risk, we plan phased rollouts starting with pilot ministries to validate API interfaces and data mappings, as recommended by KPMG (2024). Cyber risks will be mitigated via continuous monitoring, encryption, and regular audits of smart contract code (using tools like MythX) to prevent vulnerabilities.</w:t>
-      </w:r>
-    </w:p>
-    <w:p>
-      <w:pPr>
-        <w:pStyle w:val="Style4"/>
-      </w:pPr>
-      <w:r>
-        <w:t>Change management focuses on stakeholder engagement and training. We anticipate that transitioning to GRAPTS requires new skills for officials (e.g. interpreting blockchain logs) and new routines (e.g. entering data in a citizen-facing portal). We will develop comprehensive training programs and user documentation to build capacity. Stakeholder “champions” in government and CSOs will be engaged early, using Kotter’s 8-step model of change (creating urgency, forming coalitions, etc.) to build momentum. Transparency also aids change management: by openly communicating how GRAPTS enhances accountability and even democratizes data, we aim to reduce resistance. We also plan to establish an iterative feedback process: early adopters provide input to refine requirements, embodying agile principles. By proactively identifying and addressing these human and technical risks, the project will increase the likelihood of a smooth transition to GRAPTS.</w:t>
-      </w:r>
-    </w:p>
-    <w:p>
-      <w:pPr>
-        <w:rPr>
-          <w:rFonts w:ascii="Times New Roman" w:hAnsi="Times New Roman" w:cs="Times New Roman"/>
-        </w:rPr>
-      </w:pPr>
-      <w:r>
-        <w:rPr>
-          <w:rFonts w:ascii="Times New Roman" w:hAnsi="Times New Roman" w:cs="Times New Roman"/>
-        </w:rPr>
-        <w:br w:type="page"/>
-      </w:r>
-    </w:p>
-    <w:p>
-      <w:pPr>
-        <w:rPr>
-          <w:rFonts w:ascii="Times New Roman" w:hAnsi="Times New Roman" w:cs="Times New Roman"/>
-        </w:rPr>
-      </w:pPr>
-    </w:p>
-    <w:p>
-      <w:pPr>
-        <w:rPr>
-          <w:rFonts w:ascii="Times New Roman" w:hAnsi="Times New Roman" w:cs="Times New Roman"/>
-        </w:rPr>
-      </w:pPr>
-    </w:p>
-    <w:p>
-      <w:pPr>
-        <w:pStyle w:val="Style2"/>
-      </w:pPr>
-      <w:r>
-        <w:br/>
-      </w:r>
+        <w:t>This chapter presents GRAPTS’s design, translating analysis insights into a concrete architecture and component blueprint. The design aims to satisfy the requirements defined earlier while leveraging robust technology principles. We outline the overall system architecture, explain its guiding design principles, and detail the main modules. We then describe the data model and smart contract specifications that implement the key business rules, followed by security/privacy measures and user interface considerations. Throughout, the design emphasizes modularity, interoperability, and security to ensure the system is flexible, maintainable, and trustworthy. Informed by best practices in e-government systems and blockchain integration, our design choices seek to balance innovation (e.g. blockchain, ML analytics) with practicality (e.g. leveraging existing platforms). The ultimate goal is a design where each component and interaction is justified by stakeholder needs and standards of public sector systems.</w:t>
+      </w:r>
+    </w:p>
+    <w:p>
+      <w:pPr>
+        <w:pStyle w:val="Style1"/>
+      </w:pPr>
       <w:r>
         <w:t xml:space="preserve"> </w:t>
       </w:r>
-      <w:bookmarkStart w:id="203" w:name="_Toc207663403"/>
-      <w:r>
-        <w:t>System Design</w:t>
-      </w:r>
-      <w:bookmarkEnd w:id="203"/>
-    </w:p>
-    <w:p>
-      <w:pPr>
-        <w:rPr>
-          <w:rFonts w:ascii="Times New Roman" w:hAnsi="Times New Roman" w:cs="Times New Roman"/>
-        </w:rPr>
-      </w:pPr>
-    </w:p>
-    <w:p>
-      <w:pPr>
-        <w:pStyle w:val="Style1"/>
-      </w:pPr>
-      <w:bookmarkStart w:id="204" w:name="_Toc207663404"/>
-      <w:r>
-        <w:t>INTRODUCTION</w:t>
+      <w:bookmarkStart w:id="204" w:name="_Toc207663405"/>
+      <w:r>
+        <w:t>Architectural Overview</w:t>
       </w:r>
       <w:bookmarkEnd w:id="204"/>
-    </w:p>
-    <w:p>
-      <w:pPr>
-        <w:pStyle w:val="Style4"/>
-      </w:pPr>
-      <w:r>
-        <w:t>This chapter presents GRAPTS’s design, translating analysis insights into a concrete architecture and component blueprint. The design aims to satisfy the requirements defined earlier while leveraging robust technology principles. We outline the overall system architecture, explain its guiding design principles, and detail the main modules. We then describe the data model and smart contract specifications that implement the key business rules, followed by security/privacy measures and user interface considerations. Throughout, the design emphasizes modularity, interoperability, and security to ensure the system is flexible, maintainable, and trustworthy. Informed by best practices in e-government systems and blockchain integration, our design choices seek to balance innovation (e.g. blockchain, ML analytics) with practicality (e.g. leveraging existing platforms). The ultimate goal is a design where each component and interaction is justified by stakeholder needs and standards of public sector systems.</w:t>
-      </w:r>
-    </w:p>
-    <w:p>
-      <w:pPr>
-        <w:pStyle w:val="Style1"/>
-      </w:pPr>
-      <w:r>
-        <w:t xml:space="preserve"> </w:t>
-      </w:r>
-      <w:bookmarkStart w:id="205" w:name="_Toc207663405"/>
-      <w:r>
-        <w:t>Architectural Overview</w:t>
-      </w:r>
-      <w:bookmarkEnd w:id="205"/>
     </w:p>
     <w:p>
       <w:pPr>
@@ -19469,11 +19403,11 @@
       <w:pPr>
         <w:pStyle w:val="Style3"/>
       </w:pPr>
-      <w:bookmarkStart w:id="206" w:name="_Toc207663406"/>
+      <w:bookmarkStart w:id="205" w:name="_Toc207663406"/>
       <w:r>
         <w:t>Architecture Principles</w:t>
       </w:r>
-      <w:bookmarkEnd w:id="206"/>
+      <w:bookmarkEnd w:id="205"/>
     </w:p>
     <w:p>
       <w:pPr>
@@ -19567,7 +19501,7 @@
           <w:noProof/>
         </w:rPr>
         <w:drawing>
-          <wp:inline distT="0" distB="0" distL="0" distR="0">
+          <wp:inline distT="0" distB="0" distL="0" distR="0" wp14:anchorId="1AE720F7" wp14:editId="2FE86A3D">
             <wp:extent cx="5943600" cy="3684104"/>
             <wp:effectExtent l="0" t="0" r="0" b="0"/>
             <wp:docPr id="8" name="Picture 8"/>
@@ -19623,50 +19557,40 @@
           <w:rFonts w:ascii="Times New Roman" w:hAnsi="Times New Roman" w:cs="Times New Roman"/>
         </w:rPr>
       </w:pPr>
-      <w:bookmarkStart w:id="207" w:name="_Toc207639269"/>
-      <w:bookmarkStart w:id="208" w:name="_Toc207715254"/>
+      <w:bookmarkStart w:id="206" w:name="_Toc207639269"/>
+      <w:bookmarkStart w:id="207" w:name="_Toc207715254"/>
       <w:r>
         <w:t>Figure 5</w:t>
       </w:r>
       <w:r>
         <w:t>.</w:t>
       </w:r>
-      <w:r>
-        <w:fldChar w:fldCharType="begin"/>
-      </w:r>
-      <w:r>
-        <w:instrText xml:space="preserve"> SEQ Figure \* ARABIC \s 1 </w:instrText>
-      </w:r>
-      <w:r>
-        <w:fldChar w:fldCharType="separate"/>
-      </w:r>
-      <w:r>
-        <w:rPr>
-          <w:noProof/>
-        </w:rPr>
-        <w:t>3</w:t>
-      </w:r>
-      <w:r>
-        <w:fldChar w:fldCharType="end"/>
-      </w:r>
+      <w:fldSimple w:instr=" SEQ Figure \* ARABIC \s 1 ">
+        <w:r>
+          <w:rPr>
+            <w:noProof/>
+          </w:rPr>
+          <w:t>3</w:t>
+        </w:r>
+      </w:fldSimple>
       <w:r>
         <w:t>, GRAPTS SYSTEM ARCHITECTURE (LAYERED VS MODULAR) (AUTHOR, 2025)</w:t>
       </w:r>
+      <w:bookmarkEnd w:id="206"/>
       <w:bookmarkEnd w:id="207"/>
+    </w:p>
+    <w:p>
+      <w:pPr>
+        <w:pStyle w:val="Style1"/>
+      </w:pPr>
+      <w:bookmarkStart w:id="208" w:name="_Toc207663407"/>
+      <w:r>
+        <w:t>C</w:t>
+      </w:r>
+      <w:r>
+        <w:t>omponent Design</w:t>
+      </w:r>
       <w:bookmarkEnd w:id="208"/>
-    </w:p>
-    <w:p>
-      <w:pPr>
-        <w:pStyle w:val="Style1"/>
-      </w:pPr>
-      <w:bookmarkStart w:id="209" w:name="_Toc207663407"/>
-      <w:r>
-        <w:t>C</w:t>
-      </w:r>
-      <w:r>
-        <w:t>omponent Design</w:t>
-      </w:r>
-      <w:bookmarkEnd w:id="209"/>
     </w:p>
     <w:p>
       <w:pPr>
@@ -19684,11 +19608,11 @@
       <w:pPr>
         <w:pStyle w:val="Style3"/>
       </w:pPr>
-      <w:bookmarkStart w:id="210" w:name="_Toc207663408"/>
+      <w:bookmarkStart w:id="209" w:name="_Toc207663408"/>
       <w:r>
         <w:t>Modular Components:</w:t>
       </w:r>
-      <w:bookmarkEnd w:id="210"/>
+      <w:bookmarkEnd w:id="209"/>
     </w:p>
     <w:p>
       <w:pPr>
@@ -19742,7 +19666,7 @@
           <w:rFonts w:ascii="Times New Roman" w:hAnsi="Times New Roman" w:cs="Times New Roman"/>
         </w:rPr>
       </w:pPr>
-      <w:bookmarkStart w:id="211" w:name="_Toc207663409"/>
+      <w:bookmarkStart w:id="210" w:name="_Toc207663409"/>
       <w:r>
         <w:rPr>
           <w:rFonts w:ascii="Times New Roman" w:hAnsi="Times New Roman" w:cs="Times New Roman"/>
@@ -19750,7 +19674,7 @@
         <w:lastRenderedPageBreak/>
         <w:t>Table 5.1: GRAPTS Main Modules</w:t>
       </w:r>
-      <w:bookmarkEnd w:id="211"/>
+      <w:bookmarkEnd w:id="210"/>
     </w:p>
     <w:tbl>
       <w:tblPr>
@@ -19953,7 +19877,7 @@
           <w:rFonts w:ascii="Times New Roman" w:hAnsi="Times New Roman" w:cs="Times New Roman"/>
         </w:rPr>
       </w:pPr>
-      <w:bookmarkStart w:id="212" w:name="_Toc207639270"/>
+      <w:bookmarkStart w:id="211" w:name="_Toc207639270"/>
       <w:r>
         <w:t xml:space="preserve">Table </w:t>
       </w:r>
@@ -19969,20 +19893,20 @@
       <w:r>
         <w:t>, GRAPTS MAIN MODULES</w:t>
       </w:r>
+      <w:bookmarkEnd w:id="211"/>
+    </w:p>
+    <w:p>
+      <w:pPr>
+        <w:pStyle w:val="Style1"/>
+      </w:pPr>
+      <w:r>
+        <w:t xml:space="preserve"> </w:t>
+      </w:r>
+      <w:bookmarkStart w:id="212" w:name="_Toc207663410"/>
+      <w:r>
+        <w:t>Data Model and Smart Contract Design</w:t>
+      </w:r>
       <w:bookmarkEnd w:id="212"/>
-    </w:p>
-    <w:p>
-      <w:pPr>
-        <w:pStyle w:val="Style1"/>
-      </w:pPr>
-      <w:r>
-        <w:t xml:space="preserve"> </w:t>
-      </w:r>
-      <w:bookmarkStart w:id="213" w:name="_Toc207663410"/>
-      <w:r>
-        <w:t>Data Model and Smart Contract Design</w:t>
-      </w:r>
-      <w:bookmarkEnd w:id="213"/>
     </w:p>
     <w:p>
       <w:pPr>
@@ -20056,11 +19980,11 @@
       <w:pPr>
         <w:pStyle w:val="Style3"/>
       </w:pPr>
-      <w:bookmarkStart w:id="214" w:name="_Toc207663411"/>
+      <w:bookmarkStart w:id="213" w:name="_Toc207663411"/>
       <w:r>
         <w:t>Smart Contracts</w:t>
       </w:r>
-      <w:bookmarkEnd w:id="214"/>
+      <w:bookmarkEnd w:id="213"/>
     </w:p>
     <w:p>
       <w:pPr>
@@ -20166,7 +20090,7 @@
         </w:rPr>
         <w:lastRenderedPageBreak/>
         <w:drawing>
-          <wp:inline distT="0" distB="0" distL="0" distR="0">
+          <wp:inline distT="0" distB="0" distL="0" distR="0" wp14:anchorId="02407D15" wp14:editId="7F0B36B6">
             <wp:extent cx="5216056" cy="2861945"/>
             <wp:effectExtent l="0" t="0" r="0" b="0"/>
             <wp:docPr id="9" name="Picture 9"/>
@@ -20222,37 +20146,27 @@
           <w:rFonts w:ascii="Times New Roman" w:hAnsi="Times New Roman" w:cs="Times New Roman"/>
         </w:rPr>
       </w:pPr>
-      <w:bookmarkStart w:id="215" w:name="_Toc207639271"/>
-      <w:bookmarkStart w:id="216" w:name="_Toc207715255"/>
+      <w:bookmarkStart w:id="214" w:name="_Toc207639271"/>
+      <w:bookmarkStart w:id="215" w:name="_Toc207715255"/>
       <w:r>
         <w:t>Figure 5</w:t>
       </w:r>
       <w:r>
         <w:t>.</w:t>
       </w:r>
-      <w:r>
-        <w:fldChar w:fldCharType="begin"/>
-      </w:r>
-      <w:r>
-        <w:instrText xml:space="preserve"> SEQ Figure \* ARABIC \s 1 </w:instrText>
-      </w:r>
-      <w:r>
-        <w:fldChar w:fldCharType="separate"/>
-      </w:r>
-      <w:r>
-        <w:rPr>
-          <w:noProof/>
-        </w:rPr>
-        <w:t>4</w:t>
-      </w:r>
-      <w:r>
-        <w:fldChar w:fldCharType="end"/>
-      </w:r>
+      <w:fldSimple w:instr=" SEQ Figure \* ARABIC \s 1 ">
+        <w:r>
+          <w:rPr>
+            <w:noProof/>
+          </w:rPr>
+          <w:t>4</w:t>
+        </w:r>
+      </w:fldSimple>
       <w:r>
         <w:t>, SMART CONTRACTS UML CLASS DIAGRAM, (AUTHOR, 2025)</w:t>
       </w:r>
+      <w:bookmarkEnd w:id="214"/>
       <w:bookmarkEnd w:id="215"/>
-      <w:bookmarkEnd w:id="216"/>
     </w:p>
     <w:p>
       <w:pPr>
@@ -20587,28 +20501,28 @@
       <w:pPr>
         <w:pStyle w:val="Caption"/>
       </w:pPr>
-      <w:bookmarkStart w:id="217" w:name="_Toc207639272"/>
+      <w:bookmarkStart w:id="216" w:name="_Toc207639272"/>
       <w:r>
         <w:t>Table 5.1, EXAMPLE SMART CONTRACT SCHEMA, (AUTHOR, 2025)</w:t>
       </w:r>
+      <w:bookmarkEnd w:id="216"/>
+    </w:p>
+    <w:p>
+      <w:pPr>
+        <w:rPr>
+          <w:rFonts w:ascii="Times New Roman" w:hAnsi="Times New Roman" w:cs="Times New Roman"/>
+        </w:rPr>
+      </w:pPr>
+    </w:p>
+    <w:p>
+      <w:pPr>
+        <w:pStyle w:val="Style1"/>
+      </w:pPr>
+      <w:bookmarkStart w:id="217" w:name="_Toc207663412"/>
+      <w:r>
+        <w:t>Security and Privacy Considerations</w:t>
+      </w:r>
       <w:bookmarkEnd w:id="217"/>
-    </w:p>
-    <w:p>
-      <w:pPr>
-        <w:rPr>
-          <w:rFonts w:ascii="Times New Roman" w:hAnsi="Times New Roman" w:cs="Times New Roman"/>
-        </w:rPr>
-      </w:pPr>
-    </w:p>
-    <w:p>
-      <w:pPr>
-        <w:pStyle w:val="Style1"/>
-      </w:pPr>
-      <w:bookmarkStart w:id="218" w:name="_Toc207663412"/>
-      <w:r>
-        <w:t>Security and Privacy Considerations</w:t>
-      </w:r>
-      <w:bookmarkEnd w:id="218"/>
     </w:p>
     <w:p>
       <w:pPr>
@@ -20714,11 +20628,11 @@
       <w:pPr>
         <w:pStyle w:val="Style1"/>
       </w:pPr>
-      <w:bookmarkStart w:id="219" w:name="_Toc207663413"/>
+      <w:bookmarkStart w:id="218" w:name="_Toc207663413"/>
       <w:r>
         <w:t>Interface and Usability Design</w:t>
       </w:r>
-      <w:bookmarkEnd w:id="219"/>
+      <w:bookmarkEnd w:id="218"/>
     </w:p>
     <w:p>
       <w:pPr>
@@ -20783,28 +20697,28 @@
         <w:lastRenderedPageBreak/>
         <w:br/>
       </w:r>
-      <w:bookmarkStart w:id="220" w:name="_Toc207663414"/>
+      <w:bookmarkStart w:id="219" w:name="_Toc207663414"/>
       <w:r>
         <w:t>Implementation</w:t>
       </w:r>
+      <w:bookmarkEnd w:id="219"/>
+    </w:p>
+    <w:p>
+      <w:pPr>
+        <w:rPr>
+          <w:rFonts w:ascii="Times New Roman" w:hAnsi="Times New Roman" w:cs="Times New Roman"/>
+        </w:rPr>
+      </w:pPr>
+    </w:p>
+    <w:p>
+      <w:pPr>
+        <w:pStyle w:val="Style1"/>
+      </w:pPr>
+      <w:bookmarkStart w:id="220" w:name="_Toc207663415"/>
+      <w:r>
+        <w:t>INTRODUCTION</w:t>
+      </w:r>
       <w:bookmarkEnd w:id="220"/>
-    </w:p>
-    <w:p>
-      <w:pPr>
-        <w:rPr>
-          <w:rFonts w:ascii="Times New Roman" w:hAnsi="Times New Roman" w:cs="Times New Roman"/>
-        </w:rPr>
-      </w:pPr>
-    </w:p>
-    <w:p>
-      <w:pPr>
-        <w:pStyle w:val="Style1"/>
-      </w:pPr>
-      <w:bookmarkStart w:id="221" w:name="_Toc207663415"/>
-      <w:r>
-        <w:t>INTRODUCTION</w:t>
-      </w:r>
-      <w:bookmarkEnd w:id="221"/>
     </w:p>
     <w:p>
       <w:pPr>
@@ -20835,11 +20749,11 @@
       <w:pPr>
         <w:pStyle w:val="Style1"/>
       </w:pPr>
-      <w:bookmarkStart w:id="222" w:name="_Toc207663416"/>
+      <w:bookmarkStart w:id="221" w:name="_Toc207663416"/>
       <w:r>
         <w:t>Technology Stack and Tools</w:t>
       </w:r>
-      <w:bookmarkEnd w:id="222"/>
+      <w:bookmarkEnd w:id="221"/>
     </w:p>
     <w:p>
       <w:pPr>
@@ -20875,10 +20789,69 @@
       <w:pPr>
         <w:pStyle w:val="Style3"/>
       </w:pPr>
-      <w:bookmarkStart w:id="223" w:name="_Toc207663417"/>
+      <w:bookmarkStart w:id="222" w:name="_Toc207663417"/>
       <w:r>
         <w:t>Blockchain &amp; Smart Contract</w:t>
       </w:r>
+      <w:bookmarkEnd w:id="222"/>
+    </w:p>
+    <w:p>
+      <w:pPr>
+        <w:pStyle w:val="Style4"/>
+      </w:pPr>
+      <w:r>
+        <w:t>Ethereum / EVM-compatible Chain: Proof-of-Authority consensus for efficient permissioned governance.</w:t>
+      </w:r>
+    </w:p>
+    <w:p>
+      <w:pPr>
+        <w:pStyle w:val="Style4"/>
+      </w:pPr>
+      <w:r>
+        <w:t>Solidity: Main contract development.</w:t>
+      </w:r>
+    </w:p>
+    <w:p>
+      <w:pPr>
+        <w:pStyle w:val="Style4"/>
+      </w:pPr>
+      <w:r>
+        <w:t>Truffle / Hardhat: Contract development, compilation, deployment, and automated unit testing</w:t>
+      </w:r>
+      <w:r>
+        <w:rPr>
+          <w:vertAlign w:val="superscript"/>
+        </w:rPr>
+        <w:t>1415</w:t>
+      </w:r>
+      <w:r>
+        <w:t>.</w:t>
+      </w:r>
+    </w:p>
+    <w:p>
+      <w:pPr>
+        <w:pStyle w:val="Style4"/>
+      </w:pPr>
+      <w:r>
+        <w:t>Ganache: Local blockchain emulation for testing.</w:t>
+      </w:r>
+    </w:p>
+    <w:p>
+      <w:pPr>
+        <w:pStyle w:val="Style4"/>
+      </w:pPr>
+      <w:r>
+        <w:t>OpenZeppelin: Library for secure smart contract templates.</w:t>
+      </w:r>
+    </w:p>
+    <w:p>
+      <w:pPr>
+        <w:pStyle w:val="Style3"/>
+      </w:pPr>
+      <w:bookmarkStart w:id="223" w:name="_Toc207663418"/>
+      <w:r>
+        <w:t>Backend</w:t>
+      </w:r>
       <w:bookmarkEnd w:id="223"/>
     </w:p>
     <w:p>
@@ -20886,7 +20859,7 @@
         <w:pStyle w:val="Style4"/>
       </w:pPr>
       <w:r>
-        <w:t>Ethereum / EVM-compatible Chain: Proof-of-Authority consensus for efficient permissioned governance.</w:t>
+        <w:t>Node.js/Express: RESTful APIs, middleware for integration.</w:t>
       </w:r>
     </w:p>
     <w:p>
@@ -20894,21 +20867,83 @@
         <w:pStyle w:val="Style4"/>
       </w:pPr>
       <w:r>
-        <w:t>Solidity: Main contract development.</w:t>
-      </w:r>
+        <w:t>web3.js / ethers.js: Blockchain interaction from backend/frontend.</w:t>
+      </w:r>
+    </w:p>
+    <w:p>
+      <w:pPr>
+        <w:pStyle w:val="Style3"/>
+      </w:pPr>
+      <w:bookmarkStart w:id="224" w:name="_Toc207663419"/>
+      <w:r>
+        <w:t>Frontend</w:t>
+      </w:r>
+      <w:bookmarkEnd w:id="224"/>
     </w:p>
     <w:p>
       <w:pPr>
         <w:pStyle w:val="Style4"/>
       </w:pPr>
       <w:r>
-        <w:t>Truffle / Hardhat: Contract development, compilation, deployment, and automated unit testing</w:t>
+        <w:t>React.js: Dynamic, modular, and responsive user interface.</w:t>
+      </w:r>
+    </w:p>
+    <w:p>
+      <w:pPr>
+        <w:pStyle w:val="Style4"/>
+      </w:pPr>
+      <w:r>
+        <w:t>Redux/Context API: State management.</w:t>
+      </w:r>
+    </w:p>
+    <w:p>
+      <w:pPr>
+        <w:pStyle w:val="Style3"/>
+      </w:pPr>
+      <w:bookmarkStart w:id="225" w:name="_Toc207663420"/>
+      <w:r>
+        <w:t>Database</w:t>
+      </w:r>
+      <w:bookmarkEnd w:id="225"/>
+    </w:p>
+    <w:p>
+      <w:pPr>
+        <w:pStyle w:val="Style4"/>
+      </w:pPr>
+      <w:r>
+        <w:t>MongoDB / PostgreSQL: Off-chain storage for large records and document links.</w:t>
+      </w:r>
+    </w:p>
+    <w:p>
+      <w:pPr>
+        <w:pStyle w:val="Style3"/>
+      </w:pPr>
+      <w:bookmarkStart w:id="226" w:name="_Toc207663421"/>
+      <w:r>
+        <w:t>DevOps and Testing</w:t>
+      </w:r>
+      <w:bookmarkEnd w:id="226"/>
+    </w:p>
+    <w:p>
+      <w:pPr>
+        <w:pStyle w:val="Style4"/>
+      </w:pPr>
+      <w:r>
+        <w:t>Docker: Containerization for consistent deployment.</w:t>
+      </w:r>
+    </w:p>
+    <w:p>
+      <w:pPr>
+        <w:pStyle w:val="Style4"/>
+      </w:pPr>
+      <w:r>
+        <w:t>Jenkins / GitHub Actions: CI/CD pipeline for deployments and regression tests</w:t>
       </w:r>
       <w:r>
         <w:rPr>
           <w:vertAlign w:val="superscript"/>
         </w:rPr>
-        <w:t>1415</w:t>
+        <w:t>16</w:t>
       </w:r>
       <w:r>
         <w:t>.</w:t>
@@ -20916,141 +20951,20 @@
     </w:p>
     <w:p>
       <w:pPr>
-        <w:pStyle w:val="Style4"/>
-      </w:pPr>
-      <w:r>
-        <w:t>Ganache: Local blockchain emulation for testing.</w:t>
-      </w:r>
-    </w:p>
-    <w:p>
-      <w:pPr>
-        <w:pStyle w:val="Style4"/>
-      </w:pPr>
-      <w:r>
-        <w:t>OpenZeppelin: Library for secure smart contract templates.</w:t>
-      </w:r>
+        <w:rPr>
+          <w:rFonts w:ascii="Times New Roman" w:hAnsi="Times New Roman" w:cs="Times New Roman"/>
+        </w:rPr>
+      </w:pPr>
     </w:p>
     <w:p>
       <w:pPr>
         <w:pStyle w:val="Style3"/>
       </w:pPr>
-      <w:bookmarkStart w:id="224" w:name="_Toc207663418"/>
-      <w:r>
-        <w:t>Backend</w:t>
-      </w:r>
-      <w:bookmarkEnd w:id="224"/>
-    </w:p>
-    <w:p>
-      <w:pPr>
-        <w:pStyle w:val="Style4"/>
-      </w:pPr>
-      <w:r>
-        <w:t>Node.js/Express: RESTful APIs, middleware for integration.</w:t>
-      </w:r>
-    </w:p>
-    <w:p>
-      <w:pPr>
-        <w:pStyle w:val="Style4"/>
-      </w:pPr>
-      <w:r>
-        <w:t>web3.js / ethers.js: Blockchain interaction from backend/frontend.</w:t>
-      </w:r>
-    </w:p>
-    <w:p>
-      <w:pPr>
-        <w:pStyle w:val="Style3"/>
-      </w:pPr>
-      <w:bookmarkStart w:id="225" w:name="_Toc207663419"/>
-      <w:r>
-        <w:t>Frontend</w:t>
-      </w:r>
-      <w:bookmarkEnd w:id="225"/>
-    </w:p>
-    <w:p>
-      <w:pPr>
-        <w:pStyle w:val="Style4"/>
-      </w:pPr>
-      <w:r>
-        <w:t>React.js: Dynamic, modular, and responsive user interface.</w:t>
-      </w:r>
-    </w:p>
-    <w:p>
-      <w:pPr>
-        <w:pStyle w:val="Style4"/>
-      </w:pPr>
-      <w:r>
-        <w:t>Redux/Context API: State management.</w:t>
-      </w:r>
-    </w:p>
-    <w:p>
-      <w:pPr>
-        <w:pStyle w:val="Style3"/>
-      </w:pPr>
-      <w:bookmarkStart w:id="226" w:name="_Toc207663420"/>
-      <w:r>
-        <w:t>Database</w:t>
-      </w:r>
-      <w:bookmarkEnd w:id="226"/>
-    </w:p>
-    <w:p>
-      <w:pPr>
-        <w:pStyle w:val="Style4"/>
-      </w:pPr>
-      <w:r>
-        <w:t>MongoDB / PostgreSQL: Off-chain storage for large records and document links.</w:t>
-      </w:r>
-    </w:p>
-    <w:p>
-      <w:pPr>
-        <w:pStyle w:val="Style3"/>
-      </w:pPr>
-      <w:bookmarkStart w:id="227" w:name="_Toc207663421"/>
-      <w:r>
-        <w:t>DevOps and Testing</w:t>
+      <w:bookmarkStart w:id="227" w:name="_Toc207663422"/>
+      <w:r>
+        <w:t>Technology Stack Comparison</w:t>
       </w:r>
       <w:bookmarkEnd w:id="227"/>
-    </w:p>
-    <w:p>
-      <w:pPr>
-        <w:pStyle w:val="Style4"/>
-      </w:pPr>
-      <w:r>
-        <w:t>Docker: Containerization for consistent deployment.</w:t>
-      </w:r>
-    </w:p>
-    <w:p>
-      <w:pPr>
-        <w:pStyle w:val="Style4"/>
-      </w:pPr>
-      <w:r>
-        <w:t>Jenkins / GitHub Actions: CI/CD pipeline for deployments and regression tests</w:t>
-      </w:r>
-      <w:r>
-        <w:rPr>
-          <w:vertAlign w:val="superscript"/>
-        </w:rPr>
-        <w:t>16</w:t>
-      </w:r>
-      <w:r>
-        <w:t>.</w:t>
-      </w:r>
-    </w:p>
-    <w:p>
-      <w:pPr>
-        <w:rPr>
-          <w:rFonts w:ascii="Times New Roman" w:hAnsi="Times New Roman" w:cs="Times New Roman"/>
-        </w:rPr>
-      </w:pPr>
-    </w:p>
-    <w:p>
-      <w:pPr>
-        <w:pStyle w:val="Style3"/>
-      </w:pPr>
-      <w:bookmarkStart w:id="228" w:name="_Toc207663422"/>
-      <w:r>
-        <w:t>Technology Stack Comparison</w:t>
-      </w:r>
-      <w:bookmarkEnd w:id="228"/>
     </w:p>
     <w:tbl>
       <w:tblPr>
@@ -21327,7 +21241,7 @@
       <w:pPr>
         <w:pStyle w:val="Caption"/>
       </w:pPr>
-      <w:bookmarkStart w:id="229" w:name="_Toc207639273"/>
+      <w:bookmarkStart w:id="228" w:name="_Toc207639273"/>
       <w:r>
         <w:t xml:space="preserve">Table </w:t>
       </w:r>
@@ -21337,24 +21251,24 @@
       <w:r>
         <w:t>, TECHNOLOGY STACK COMPARISON, (AUTHOR, 2025)</w:t>
       </w:r>
+      <w:bookmarkEnd w:id="228"/>
+    </w:p>
+    <w:p>
+      <w:pPr>
+        <w:rPr>
+          <w:rFonts w:ascii="Times New Roman" w:hAnsi="Times New Roman" w:cs="Times New Roman"/>
+        </w:rPr>
+      </w:pPr>
+    </w:p>
+    <w:p>
+      <w:pPr>
+        <w:pStyle w:val="Style1"/>
+      </w:pPr>
+      <w:bookmarkStart w:id="229" w:name="_Toc207663423"/>
+      <w:r>
+        <w:t>Key Implementation Steps</w:t>
+      </w:r>
       <w:bookmarkEnd w:id="229"/>
-    </w:p>
-    <w:p>
-      <w:pPr>
-        <w:rPr>
-          <w:rFonts w:ascii="Times New Roman" w:hAnsi="Times New Roman" w:cs="Times New Roman"/>
-        </w:rPr>
-      </w:pPr>
-    </w:p>
-    <w:p>
-      <w:pPr>
-        <w:pStyle w:val="Style1"/>
-      </w:pPr>
-      <w:bookmarkStart w:id="230" w:name="_Toc207663423"/>
-      <w:r>
-        <w:t>Key Implementation Steps</w:t>
-      </w:r>
-      <w:bookmarkEnd w:id="230"/>
     </w:p>
     <w:p>
       <w:pPr>
@@ -21540,11 +21454,11 @@
       <w:r>
         <w:t xml:space="preserve"> </w:t>
       </w:r>
-      <w:bookmarkStart w:id="231" w:name="_Toc207663424"/>
+      <w:bookmarkStart w:id="230" w:name="_Toc207663424"/>
       <w:r>
         <w:t>Testing and Deployment Strategies</w:t>
       </w:r>
-      <w:bookmarkEnd w:id="231"/>
+      <w:bookmarkEnd w:id="230"/>
     </w:p>
     <w:tbl>
       <w:tblPr>
@@ -21774,7 +21688,7 @@
       <w:pPr>
         <w:pStyle w:val="Caption"/>
       </w:pPr>
-      <w:bookmarkStart w:id="232" w:name="_Toc207639274"/>
+      <w:bookmarkStart w:id="231" w:name="_Toc207639274"/>
       <w:r>
         <w:t xml:space="preserve">Table </w:t>
       </w:r>
@@ -21784,24 +21698,24 @@
       <w:r>
         <w:t>, TESTING AND DEPLOYMENT STRATEGIES (AUTHOR, 2025)</w:t>
       </w:r>
+      <w:bookmarkEnd w:id="231"/>
+    </w:p>
+    <w:p>
+      <w:pPr>
+        <w:rPr>
+          <w:rFonts w:ascii="Times New Roman" w:hAnsi="Times New Roman" w:cs="Times New Roman"/>
+        </w:rPr>
+      </w:pPr>
+    </w:p>
+    <w:p>
+      <w:pPr>
+        <w:pStyle w:val="Style1"/>
+      </w:pPr>
+      <w:bookmarkStart w:id="232" w:name="_Toc207663425"/>
+      <w:r>
+        <w:t>Challenges in Implementation</w:t>
+      </w:r>
       <w:bookmarkEnd w:id="232"/>
-    </w:p>
-    <w:p>
-      <w:pPr>
-        <w:rPr>
-          <w:rFonts w:ascii="Times New Roman" w:hAnsi="Times New Roman" w:cs="Times New Roman"/>
-        </w:rPr>
-      </w:pPr>
-    </w:p>
-    <w:p>
-      <w:pPr>
-        <w:pStyle w:val="Style1"/>
-      </w:pPr>
-      <w:bookmarkStart w:id="233" w:name="_Toc207663425"/>
-      <w:r>
-        <w:t>Challenges in Implementation</w:t>
-      </w:r>
-      <w:bookmarkEnd w:id="233"/>
     </w:p>
     <w:p>
       <w:pPr>
@@ -21827,11 +21741,11 @@
       <w:pPr>
         <w:pStyle w:val="Style1"/>
       </w:pPr>
-      <w:bookmarkStart w:id="234" w:name="_Toc207663426"/>
+      <w:bookmarkStart w:id="233" w:name="_Toc207663426"/>
       <w:r>
         <w:t>System Deployment and Maintenance</w:t>
       </w:r>
-      <w:bookmarkEnd w:id="234"/>
+      <w:bookmarkEnd w:id="233"/>
     </w:p>
     <w:p>
       <w:pPr>
@@ -21858,7 +21772,7 @@
           <w:noProof/>
         </w:rPr>
         <w:drawing>
-          <wp:inline distT="0" distB="0" distL="0" distR="0">
+          <wp:inline distT="0" distB="0" distL="0" distR="0" wp14:anchorId="6C3EEB23" wp14:editId="44CF9AC5">
             <wp:extent cx="5943316" cy="1661823"/>
             <wp:effectExtent l="0" t="0" r="0" b="0"/>
             <wp:docPr id="10" name="Picture 10"/>
@@ -21912,52 +21826,42 @@
         <w:pStyle w:val="Caption"/>
         <w:jc w:val="both"/>
       </w:pPr>
-      <w:bookmarkStart w:id="235" w:name="_Toc207639275"/>
-      <w:bookmarkStart w:id="236" w:name="_Toc207715256"/>
+      <w:bookmarkStart w:id="234" w:name="_Toc207639275"/>
+      <w:bookmarkStart w:id="235" w:name="_Toc207715256"/>
       <w:r>
         <w:t>Figure 6</w:t>
       </w:r>
       <w:r>
         <w:t>.</w:t>
       </w:r>
-      <w:r>
-        <w:fldChar w:fldCharType="begin"/>
-      </w:r>
-      <w:r>
-        <w:instrText xml:space="preserve"> SEQ Figure \* ARABIC \s 1 </w:instrText>
-      </w:r>
-      <w:r>
-        <w:fldChar w:fldCharType="separate"/>
+      <w:fldSimple w:instr=" SEQ Figure \* ARABIC \s 1 ">
+        <w:r>
+          <w:rPr>
+            <w:noProof/>
+          </w:rPr>
+          <w:t>5</w:t>
+        </w:r>
+      </w:fldSimple>
+      <w:r>
+        <w:t xml:space="preserve">, CI/CD, </w:t>
+      </w:r>
+      <w:r>
+        <w:t xml:space="preserve">DEPLOYMENT </w:t>
       </w:r>
       <w:r>
         <w:rPr>
           <w:noProof/>
         </w:rPr>
-        <w:t>5</w:t>
-      </w:r>
-      <w:r>
-        <w:fldChar w:fldCharType="end"/>
-      </w:r>
-      <w:r>
-        <w:t xml:space="preserve">, CI/CD, </w:t>
-      </w:r>
-      <w:r>
-        <w:t xml:space="preserve">DEPLOYMENT </w:t>
+        <w:t>PIPELINE</w:t>
       </w:r>
       <w:r>
         <w:rPr>
           <w:noProof/>
         </w:rPr>
-        <w:t>PIPELINE</w:t>
-      </w:r>
-      <w:r>
-        <w:rPr>
-          <w:noProof/>
-        </w:rPr>
         <w:t xml:space="preserve"> DIAGRAM, (AUTHOR, 2025)</w:t>
       </w:r>
+      <w:bookmarkEnd w:id="234"/>
       <w:bookmarkEnd w:id="235"/>
-      <w:bookmarkEnd w:id="236"/>
     </w:p>
     <w:p>
       <w:pPr>
@@ -21983,52 +21887,52 @@
         <w:lastRenderedPageBreak/>
         <w:br/>
       </w:r>
-      <w:bookmarkStart w:id="237" w:name="_Toc207663427"/>
+      <w:bookmarkStart w:id="236" w:name="_Toc207663427"/>
       <w:r>
         <w:t>CON</w:t>
       </w:r>
       <w:r>
         <w:t>clusions and Recommendations</w:t>
       </w:r>
+      <w:bookmarkEnd w:id="236"/>
+    </w:p>
+    <w:p>
+      <w:pPr>
+        <w:rPr>
+          <w:rFonts w:ascii="Times New Roman" w:hAnsi="Times New Roman" w:cs="Times New Roman"/>
+        </w:rPr>
+      </w:pPr>
+    </w:p>
+    <w:p>
+      <w:pPr>
+        <w:pStyle w:val="Style1"/>
+      </w:pPr>
+      <w:bookmarkStart w:id="237" w:name="_Toc207663428"/>
+      <w:r>
+        <w:t>INTRODUCTION</w:t>
+      </w:r>
       <w:bookmarkEnd w:id="237"/>
     </w:p>
     <w:p>
       <w:pPr>
-        <w:rPr>
-          <w:rFonts w:ascii="Times New Roman" w:hAnsi="Times New Roman" w:cs="Times New Roman"/>
-        </w:rPr>
-      </w:pPr>
+        <w:pStyle w:val="Style4"/>
+      </w:pPr>
+      <w:r>
+        <w:t>The final chapter summarizes the project’s outcomes, highlighting GRAPTS’ potential to transform public resource tracking through blockchain-enabled transparency and automation. It offers policy and implementation recommendations, identifies areas for further research, and underscores the system’s role in fostering trust, improving service delivery, and aligning with Kenya’s governance reform agenda.</w:t>
+      </w:r>
     </w:p>
     <w:p>
       <w:pPr>
         <w:pStyle w:val="Style1"/>
       </w:pPr>
-      <w:bookmarkStart w:id="238" w:name="_Toc207663428"/>
-      <w:r>
-        <w:t>INTRODUCTION</w:t>
+      <w:r>
+        <w:t xml:space="preserve"> </w:t>
+      </w:r>
+      <w:bookmarkStart w:id="238" w:name="_Toc207663429"/>
+      <w:r>
+        <w:t>Summary of Project Outcomes</w:t>
       </w:r>
       <w:bookmarkEnd w:id="238"/>
-    </w:p>
-    <w:p>
-      <w:pPr>
-        <w:pStyle w:val="Style4"/>
-      </w:pPr>
-      <w:r>
-        <w:t>The final chapter summarizes the project’s outcomes, highlighting GRAPTS’ potential to transform public resource tracking through blockchain-enabled transparency and automation. It offers policy and implementation recommendations, identifies areas for further research, and underscores the system’s role in fostering trust, improving service delivery, and aligning with Kenya’s governance reform agenda.</w:t>
-      </w:r>
-    </w:p>
-    <w:p>
-      <w:pPr>
-        <w:pStyle w:val="Style1"/>
-      </w:pPr>
-      <w:r>
-        <w:t xml:space="preserve"> </w:t>
-      </w:r>
-      <w:bookmarkStart w:id="239" w:name="_Toc207663429"/>
-      <w:r>
-        <w:t>Summary of Project Outcomes</w:t>
-      </w:r>
-      <w:bookmarkEnd w:id="239"/>
     </w:p>
     <w:p>
       <w:pPr>
@@ -22135,11 +22039,11 @@
       <w:pPr>
         <w:pStyle w:val="Style1"/>
       </w:pPr>
-      <w:bookmarkStart w:id="240" w:name="_Toc207663430"/>
+      <w:bookmarkStart w:id="239" w:name="_Toc207663430"/>
       <w:r>
         <w:t>Policy and Implementation Recommendations</w:t>
       </w:r>
-      <w:bookmarkEnd w:id="240"/>
+      <w:bookmarkEnd w:id="239"/>
     </w:p>
     <w:p>
       <w:pPr>
@@ -22216,12 +22120,12 @@
       <w:pPr>
         <w:pStyle w:val="Style1"/>
       </w:pPr>
-      <w:bookmarkStart w:id="241" w:name="_Toc207663431"/>
+      <w:bookmarkStart w:id="240" w:name="_Toc207663431"/>
       <w:r>
         <w:lastRenderedPageBreak/>
         <w:t>Areas for Further Research</w:t>
       </w:r>
-      <w:bookmarkEnd w:id="241"/>
+      <w:bookmarkEnd w:id="240"/>
     </w:p>
     <w:p>
       <w:pPr>
@@ -22324,7 +22228,7 @@
           <w:szCs w:val="24"/>
         </w:rPr>
       </w:pPr>
-      <w:bookmarkStart w:id="242" w:name="_Toc207663432"/>
+      <w:bookmarkStart w:id="241" w:name="_Toc207663432"/>
       <w:r>
         <w:rPr>
           <w:rFonts w:ascii="Times New Roman" w:hAnsi="Times New Roman" w:cs="Times New Roman"/>
@@ -22333,7 +22237,7 @@
         </w:rPr>
         <w:t>APPENDICES</w:t>
       </w:r>
-      <w:bookmarkEnd w:id="242"/>
+      <w:bookmarkEnd w:id="241"/>
     </w:p>
     <w:p>
       <w:pPr>
@@ -22346,7 +22250,7 @@
       <w:pPr>
         <w:pStyle w:val="normalheading"/>
       </w:pPr>
-      <w:bookmarkStart w:id="243" w:name="_Toc207663433"/>
+      <w:bookmarkStart w:id="242" w:name="_Toc207663433"/>
       <w:r>
         <w:t xml:space="preserve">Appendix A: </w:t>
       </w:r>
@@ -22360,7 +22264,7 @@
       <w:r>
         <w:t xml:space="preserve"> Smart Contract (Solidity)</w:t>
       </w:r>
-      <w:bookmarkEnd w:id="243"/>
+      <w:bookmarkEnd w:id="242"/>
     </w:p>
     <w:p>
       <w:pPr>
@@ -22370,7 +22274,7 @@
       <w:r>
         <w:t xml:space="preserve"> </w:t>
       </w:r>
-      <w:bookmarkStart w:id="244" w:name="_Toc207639276"/>
+      <w:bookmarkStart w:id="243" w:name="_Toc207639276"/>
       <w:r>
         <w:t>SAMPLE SMART CONTRACT (SOLIDITY</w:t>
       </w:r>
@@ -22389,7 +22293,7 @@
         </w:rPr>
         <w:t xml:space="preserve"> (AUTHOR 2021)</w:t>
       </w:r>
-      <w:bookmarkEnd w:id="244"/>
+      <w:bookmarkEnd w:id="243"/>
     </w:p>
     <w:tbl>
       <w:tblPr>
@@ -22794,7 +22698,7 @@
       <w:pPr>
         <w:pStyle w:val="normalheading"/>
       </w:pPr>
-      <w:bookmarkStart w:id="245" w:name="_Toc207663434"/>
+      <w:bookmarkStart w:id="244" w:name="_Toc207663434"/>
       <w:r>
         <w:t>APPENDIX B: SAMPLE INTERVIEW/</w:t>
       </w:r>
@@ -22811,7 +22715,7 @@
       <w:r>
         <w:t xml:space="preserve"> GATHERING GUIDE</w:t>
       </w:r>
-      <w:bookmarkEnd w:id="245"/>
+      <w:bookmarkEnd w:id="244"/>
     </w:p>
     <w:p>
       <w:pPr>
@@ -22944,11 +22848,11 @@
       <w:pPr>
         <w:pStyle w:val="normalheading"/>
       </w:pPr>
-      <w:bookmarkStart w:id="246" w:name="_Toc207663435"/>
+      <w:bookmarkStart w:id="245" w:name="_Toc207663435"/>
       <w:r>
         <w:t>Appendix C: Stakeholder Training Materials Outline</w:t>
       </w:r>
-      <w:bookmarkEnd w:id="246"/>
+      <w:bookmarkEnd w:id="245"/>
     </w:p>
     <w:p>
       <w:pPr>
@@ -23033,7 +22937,7 @@
       <w:pPr>
         <w:pStyle w:val="normalheading"/>
       </w:pPr>
-      <w:bookmarkStart w:id="247" w:name="_Toc207663436"/>
+      <w:bookmarkStart w:id="246" w:name="_Toc207663436"/>
       <w:r>
         <w:t xml:space="preserve">Appendix D: System </w:t>
       </w:r>
@@ -23043,7 +22947,7 @@
         </w:rPr>
         <w:t>Diagrams</w:t>
       </w:r>
-      <w:bookmarkEnd w:id="247"/>
+      <w:bookmarkEnd w:id="246"/>
     </w:p>
     <w:p>
       <w:pPr>
@@ -23064,7 +22968,7 @@
           <w:noProof/>
         </w:rPr>
         <w:drawing>
-          <wp:inline distT="0" distB="0" distL="0" distR="0">
+          <wp:inline distT="0" distB="0" distL="0" distR="0" wp14:anchorId="6B71578C" wp14:editId="763889D8">
             <wp:extent cx="5943600" cy="3284846"/>
             <wp:effectExtent l="0" t="0" r="0" b="0"/>
             <wp:docPr id="11" name="Picture 11"/>
@@ -23117,71 +23021,51 @@
       <w:pPr>
         <w:pStyle w:val="Caption"/>
       </w:pPr>
-      <w:bookmarkStart w:id="248" w:name="_Toc207639277"/>
-      <w:bookmarkStart w:id="249" w:name="_Toc207715257"/>
+      <w:bookmarkStart w:id="247" w:name="_Toc207639277"/>
+      <w:bookmarkStart w:id="248" w:name="_Toc207715257"/>
       <w:r>
         <w:t xml:space="preserve">Figure </w:t>
       </w:r>
-      <w:r>
-        <w:fldChar w:fldCharType="begin"/>
-      </w:r>
-      <w:r>
-        <w:instrText xml:space="preserve"> STYLEREF 1 \s </w:instrText>
-      </w:r>
-      <w:r>
-        <w:fldChar w:fldCharType="separate"/>
-      </w:r>
-      <w:r>
-        <w:rPr>
-          <w:noProof/>
-        </w:rPr>
-        <w:t>0</w:t>
-      </w:r>
-      <w:r>
-        <w:fldChar w:fldCharType="end"/>
-      </w:r>
+      <w:fldSimple w:instr=" STYLEREF 1 \s ">
+        <w:r>
+          <w:rPr>
+            <w:noProof/>
+          </w:rPr>
+          <w:t>0</w:t>
+        </w:r>
+      </w:fldSimple>
       <w:r>
         <w:t>.</w:t>
       </w:r>
-      <w:r>
-        <w:fldChar w:fldCharType="begin"/>
-      </w:r>
-      <w:r>
-        <w:instrText xml:space="preserve"> SEQ Figure \* ARABIC \s 1 </w:instrText>
-      </w:r>
-      <w:r>
-        <w:fldChar w:fldCharType="separate"/>
-      </w:r>
-      <w:r>
-        <w:rPr>
-          <w:noProof/>
-        </w:rPr>
-        <w:t>1</w:t>
-      </w:r>
-      <w:r>
-        <w:fldChar w:fldCharType="end"/>
-      </w:r>
+      <w:fldSimple w:instr=" SEQ Figure \* ARABIC \s 1 ">
+        <w:r>
+          <w:rPr>
+            <w:noProof/>
+          </w:rPr>
+          <w:t>1</w:t>
+        </w:r>
+      </w:fldSimple>
       <w:r>
         <w:t>, SYSTEM FLOW DATA DIAGRAM (AUTHOR 2025)</w:t>
       </w:r>
+      <w:bookmarkEnd w:id="247"/>
       <w:bookmarkEnd w:id="248"/>
+    </w:p>
+    <w:p>
+      <w:r>
+        <w:br w:type="page"/>
+      </w:r>
+    </w:p>
+    <w:p/>
+    <w:p>
+      <w:pPr>
+        <w:pStyle w:val="normalheading"/>
+      </w:pPr>
+      <w:bookmarkStart w:id="249" w:name="_Toc207663437"/>
+      <w:r>
+        <w:t>Appendix E: Testing and Audit Log Samples</w:t>
+      </w:r>
       <w:bookmarkEnd w:id="249"/>
-    </w:p>
-    <w:p>
-      <w:r>
-        <w:br w:type="page"/>
-      </w:r>
-    </w:p>
-    <w:p/>
-    <w:p>
-      <w:pPr>
-        <w:pStyle w:val="normalheading"/>
-      </w:pPr>
-      <w:bookmarkStart w:id="250" w:name="_Toc207663437"/>
-      <w:r>
-        <w:t>Appendix E: Testing and Audit Log Samples</w:t>
-      </w:r>
-      <w:bookmarkEnd w:id="250"/>
     </w:p>
     <w:p>
       <w:pPr>
@@ -23273,7 +23157,7 @@
         <w:ind w:left="360" w:firstLine="3184"/>
         <w:jc w:val="left"/>
       </w:pPr>
-      <w:bookmarkStart w:id="251" w:name="_Toc207663438"/>
+      <w:bookmarkStart w:id="250" w:name="_Toc207663438"/>
       <w:r>
         <w:rPr>
           <w:rStyle w:val="Strong"/>
@@ -23283,7 +23167,7 @@
         <w:lastRenderedPageBreak/>
         <w:t>REFERENCES</w:t>
       </w:r>
-      <w:bookmarkEnd w:id="251"/>
+      <w:bookmarkEnd w:id="250"/>
     </w:p>
     <w:p>
       <w:pPr>
@@ -23757,7 +23641,7 @@
 </file>
 
 <file path=word/endnotes.xml><?xml version="1.0" encoding="utf-8"?>
-<w:endnotes xmlns:wpc="http://schemas.microsoft.com/office/word/2010/wordprocessingCanvas" xmlns:cx="http://schemas.microsoft.com/office/drawing/2014/chartex" xmlns:cx1="http://schemas.microsoft.com/office/drawing/2015/9/8/chartex" xmlns:mc="http://schemas.openxmlformats.org/markup-compatibility/2006" xmlns:o="urn:schemas-microsoft-com:office:office" xmlns:r="http://schemas.openxmlformats.org/officeDocument/2006/relationships" xmlns:m="http://schemas.openxmlformats.org/officeDocument/2006/math" xmlns:v="urn:schemas-microsoft-com:vml" xmlns:wp14="http://schemas.microsoft.com/office/word/2010/wordprocessingDrawing" xmlns:wp="http://schemas.openxmlformats.org/drawingml/2006/wordprocessingDrawing" xmlns:w10="urn:schemas-microsoft-com:office:word" xmlns:w="http://schemas.openxmlformats.org/wordprocessingml/2006/main" xmlns:w14="http://schemas.microsoft.com/office/word/2010/wordml" xmlns:w15="http://schemas.microsoft.com/office/word/2012/wordml" xmlns:w16se="http://schemas.microsoft.com/office/word/2015/wordml/symex" xmlns:wpg="http://schemas.microsoft.com/office/word/2010/wordprocessingGroup" xmlns:wpi="http://schemas.microsoft.com/office/word/2010/wordprocessingInk" xmlns:wne="http://schemas.microsoft.com/office/word/2006/wordml" xmlns:wps="http://schemas.microsoft.com/office/word/2010/wordprocessingShape" mc:Ignorable="w14 w15 w16se wp14">
+<w:endnotes xmlns:wpc="http://schemas.microsoft.com/office/word/2010/wordprocessingCanvas" xmlns:cx="http://schemas.microsoft.com/office/drawing/2014/chartex" xmlns:cx1="http://schemas.microsoft.com/office/drawing/2015/9/8/chartex" xmlns:cx2="http://schemas.microsoft.com/office/drawing/2015/10/21/chartex" xmlns:cx3="http://schemas.microsoft.com/office/drawing/2016/5/9/chartex" xmlns:cx4="http://schemas.microsoft.com/office/drawing/2016/5/10/chartex" xmlns:cx5="http://schemas.microsoft.com/office/drawing/2016/5/11/chartex" xmlns:cx6="http://schemas.microsoft.com/office/drawing/2016/5/12/chartex" xmlns:cx7="http://schemas.microsoft.com/office/drawing/2016/5/13/chartex" xmlns:cx8="http://schemas.microsoft.com/office/drawing/2016/5/14/chartex" xmlns:mc="http://schemas.openxmlformats.org/markup-compatibility/2006" xmlns:aink="http://schemas.microsoft.com/office/drawing/2016/ink" xmlns:am3d="http://schemas.microsoft.com/office/drawing/2017/model3d" xmlns:o="urn:schemas-microsoft-com:office:office" xmlns:oel="http://schemas.microsoft.com/office/2019/extlst" xmlns:r="http://schemas.openxmlformats.org/officeDocument/2006/relationships" xmlns:m="http://schemas.openxmlformats.org/officeDocument/2006/math" xmlns:v="urn:schemas-microsoft-com:vml" xmlns:wp14="http://schemas.microsoft.com/office/word/2010/wordprocessingDrawing" xmlns:wp="http://schemas.openxmlformats.org/drawingml/2006/wordprocessingDrawing" xmlns:w10="urn:schemas-microsoft-com:office:word" xmlns:w="http://schemas.openxmlformats.org/wordprocessingml/2006/main" xmlns:w14="http://schemas.microsoft.com/office/word/2010/wordml" xmlns:w15="http://schemas.microsoft.com/office/word/2012/wordml" xmlns:w16cex="http://schemas.microsoft.com/office/word/2018/wordml/cex" xmlns:w16cid="http://schemas.microsoft.com/office/word/2016/wordml/cid" xmlns:w16="http://schemas.microsoft.com/office/word/2018/wordml" xmlns:w16du="http://schemas.microsoft.com/office/word/2023/wordml/word16du" xmlns:w16sdtdh="http://schemas.microsoft.com/office/word/2020/wordml/sdtdatahash" xmlns:w16sdtfl="http://schemas.microsoft.com/office/word/2024/wordml/sdtformatlock" xmlns:w16se="http://schemas.microsoft.com/office/word/2015/wordml/symex" xmlns:wpg="http://schemas.microsoft.com/office/word/2010/wordprocessingGroup" xmlns:wpi="http://schemas.microsoft.com/office/word/2010/wordprocessingInk" xmlns:wne="http://schemas.microsoft.com/office/word/2006/wordml" xmlns:wps="http://schemas.microsoft.com/office/word/2010/wordprocessingShape" mc:Ignorable="w14 w15 w16se w16cid w16 w16cex w16sdtdh w16sdtfl w16du wp14">
   <w:endnote w:type="separator" w:id="-1">
     <w:p>
       <w:pPr>
@@ -23782,7 +23666,7 @@
 </file>
 
 <file path=word/footer1.xml><?xml version="1.0" encoding="utf-8"?>
-<w:ftr xmlns:wpc="http://schemas.microsoft.com/office/word/2010/wordprocessingCanvas" xmlns:cx="http://schemas.microsoft.com/office/drawing/2014/chartex" xmlns:cx1="http://schemas.microsoft.com/office/drawing/2015/9/8/chartex" xmlns:mc="http://schemas.openxmlformats.org/markup-compatibility/2006" xmlns:o="urn:schemas-microsoft-com:office:office" xmlns:r="http://schemas.openxmlformats.org/officeDocument/2006/relationships" xmlns:m="http://schemas.openxmlformats.org/officeDocument/2006/math" xmlns:v="urn:schemas-microsoft-com:vml" xmlns:wp14="http://schemas.microsoft.com/office/word/2010/wordprocessingDrawing" xmlns:wp="http://schemas.openxmlformats.org/drawingml/2006/wordprocessingDrawing" xmlns:w10="urn:schemas-microsoft-com:office:word" xmlns:w="http://schemas.openxmlformats.org/wordprocessingml/2006/main" xmlns:w14="http://schemas.microsoft.com/office/word/2010/wordml" xmlns:w15="http://schemas.microsoft.com/office/word/2012/wordml" xmlns:w16se="http://schemas.microsoft.com/office/word/2015/wordml/symex" xmlns:wpg="http://schemas.microsoft.com/office/word/2010/wordprocessingGroup" xmlns:wpi="http://schemas.microsoft.com/office/word/2010/wordprocessingInk" xmlns:wne="http://schemas.microsoft.com/office/word/2006/wordml" xmlns:wps="http://schemas.microsoft.com/office/word/2010/wordprocessingShape" mc:Ignorable="w14 w15 w16se wp14">
+<w:ftr xmlns:wpc="http://schemas.microsoft.com/office/word/2010/wordprocessingCanvas" xmlns:cx="http://schemas.microsoft.com/office/drawing/2014/chartex" xmlns:cx1="http://schemas.microsoft.com/office/drawing/2015/9/8/chartex" xmlns:cx2="http://schemas.microsoft.com/office/drawing/2015/10/21/chartex" xmlns:cx3="http://schemas.microsoft.com/office/drawing/2016/5/9/chartex" xmlns:cx4="http://schemas.microsoft.com/office/drawing/2016/5/10/chartex" xmlns:cx5="http://schemas.microsoft.com/office/drawing/2016/5/11/chartex" xmlns:cx6="http://schemas.microsoft.com/office/drawing/2016/5/12/chartex" xmlns:cx7="http://schemas.microsoft.com/office/drawing/2016/5/13/chartex" xmlns:cx8="http://schemas.microsoft.com/office/drawing/2016/5/14/chartex" xmlns:mc="http://schemas.openxmlformats.org/markup-compatibility/2006" xmlns:aink="http://schemas.microsoft.com/office/drawing/2016/ink" xmlns:am3d="http://schemas.microsoft.com/office/drawing/2017/model3d" xmlns:o="urn:schemas-microsoft-com:office:office" xmlns:oel="http://schemas.microsoft.com/office/2019/extlst" xmlns:r="http://schemas.openxmlformats.org/officeDocument/2006/relationships" xmlns:m="http://schemas.openxmlformats.org/officeDocument/2006/math" xmlns:v="urn:schemas-microsoft-com:vml" xmlns:wp14="http://schemas.microsoft.com/office/word/2010/wordprocessingDrawing" xmlns:wp="http://schemas.openxmlformats.org/drawingml/2006/wordprocessingDrawing" xmlns:w10="urn:schemas-microsoft-com:office:word" xmlns:w="http://schemas.openxmlformats.org/wordprocessingml/2006/main" xmlns:w14="http://schemas.microsoft.com/office/word/2010/wordml" xmlns:w15="http://schemas.microsoft.com/office/word/2012/wordml" xmlns:w16cex="http://schemas.microsoft.com/office/word/2018/wordml/cex" xmlns:w16cid="http://schemas.microsoft.com/office/word/2016/wordml/cid" xmlns:w16="http://schemas.microsoft.com/office/word/2018/wordml" xmlns:w16du="http://schemas.microsoft.com/office/word/2023/wordml/word16du" xmlns:w16sdtdh="http://schemas.microsoft.com/office/word/2020/wordml/sdtdatahash" xmlns:w16sdtfl="http://schemas.microsoft.com/office/word/2024/wordml/sdtformatlock" xmlns:w16se="http://schemas.microsoft.com/office/word/2015/wordml/symex" xmlns:wpg="http://schemas.microsoft.com/office/word/2010/wordprocessingGroup" xmlns:wpi="http://schemas.microsoft.com/office/word/2010/wordprocessingInk" xmlns:wne="http://schemas.microsoft.com/office/word/2006/wordml" xmlns:wps="http://schemas.microsoft.com/office/word/2010/wordprocessingShape" mc:Ignorable="w14 w15 w16se w16cid w16 w16cex w16sdtdh w16sdtfl w16du wp14">
   <w:sdt>
     <w:sdtPr>
       <w:id w:val="1216081390"/>
@@ -23836,7 +23720,7 @@
 </file>
 
 <file path=word/footer2.xml><?xml version="1.0" encoding="utf-8"?>
-<w:ftr xmlns:wpc="http://schemas.microsoft.com/office/word/2010/wordprocessingCanvas" xmlns:cx="http://schemas.microsoft.com/office/drawing/2014/chartex" xmlns:cx1="http://schemas.microsoft.com/office/drawing/2015/9/8/chartex" xmlns:mc="http://schemas.openxmlformats.org/markup-compatibility/2006" xmlns:o="urn:schemas-microsoft-com:office:office" xmlns:r="http://schemas.openxmlformats.org/officeDocument/2006/relationships" xmlns:m="http://schemas.openxmlformats.org/officeDocument/2006/math" xmlns:v="urn:schemas-microsoft-com:vml" xmlns:wp14="http://schemas.microsoft.com/office/word/2010/wordprocessingDrawing" xmlns:wp="http://schemas.openxmlformats.org/drawingml/2006/wordprocessingDrawing" xmlns:w10="urn:schemas-microsoft-com:office:word" xmlns:w="http://schemas.openxmlformats.org/wordprocessingml/2006/main" xmlns:w14="http://schemas.microsoft.com/office/word/2010/wordml" xmlns:w15="http://schemas.microsoft.com/office/word/2012/wordml" xmlns:w16se="http://schemas.microsoft.com/office/word/2015/wordml/symex" xmlns:wpg="http://schemas.microsoft.com/office/word/2010/wordprocessingGroup" xmlns:wpi="http://schemas.microsoft.com/office/word/2010/wordprocessingInk" xmlns:wne="http://schemas.microsoft.com/office/word/2006/wordml" xmlns:wps="http://schemas.microsoft.com/office/word/2010/wordprocessingShape" mc:Ignorable="w14 w15 w16se wp14">
+<w:ftr xmlns:wpc="http://schemas.microsoft.com/office/word/2010/wordprocessingCanvas" xmlns:cx="http://schemas.microsoft.com/office/drawing/2014/chartex" xmlns:cx1="http://schemas.microsoft.com/office/drawing/2015/9/8/chartex" xmlns:cx2="http://schemas.microsoft.com/office/drawing/2015/10/21/chartex" xmlns:cx3="http://schemas.microsoft.com/office/drawing/2016/5/9/chartex" xmlns:cx4="http://schemas.microsoft.com/office/drawing/2016/5/10/chartex" xmlns:cx5="http://schemas.microsoft.com/office/drawing/2016/5/11/chartex" xmlns:cx6="http://schemas.microsoft.com/office/drawing/2016/5/12/chartex" xmlns:cx7="http://schemas.microsoft.com/office/drawing/2016/5/13/chartex" xmlns:cx8="http://schemas.microsoft.com/office/drawing/2016/5/14/chartex" xmlns:mc="http://schemas.openxmlformats.org/markup-compatibility/2006" xmlns:aink="http://schemas.microsoft.com/office/drawing/2016/ink" xmlns:am3d="http://schemas.microsoft.com/office/drawing/2017/model3d" xmlns:o="urn:schemas-microsoft-com:office:office" xmlns:oel="http://schemas.microsoft.com/office/2019/extlst" xmlns:r="http://schemas.openxmlformats.org/officeDocument/2006/relationships" xmlns:m="http://schemas.openxmlformats.org/officeDocument/2006/math" xmlns:v="urn:schemas-microsoft-com:vml" xmlns:wp14="http://schemas.microsoft.com/office/word/2010/wordprocessingDrawing" xmlns:wp="http://schemas.openxmlformats.org/drawingml/2006/wordprocessingDrawing" xmlns:w10="urn:schemas-microsoft-com:office:word" xmlns:w="http://schemas.openxmlformats.org/wordprocessingml/2006/main" xmlns:w14="http://schemas.microsoft.com/office/word/2010/wordml" xmlns:w15="http://schemas.microsoft.com/office/word/2012/wordml" xmlns:w16cex="http://schemas.microsoft.com/office/word/2018/wordml/cex" xmlns:w16cid="http://schemas.microsoft.com/office/word/2016/wordml/cid" xmlns:w16="http://schemas.microsoft.com/office/word/2018/wordml" xmlns:w16du="http://schemas.microsoft.com/office/word/2023/wordml/word16du" xmlns:w16sdtdh="http://schemas.microsoft.com/office/word/2020/wordml/sdtdatahash" xmlns:w16sdtfl="http://schemas.microsoft.com/office/word/2024/wordml/sdtformatlock" xmlns:w16se="http://schemas.microsoft.com/office/word/2015/wordml/symex" xmlns:wpg="http://schemas.microsoft.com/office/word/2010/wordprocessingGroup" xmlns:wpi="http://schemas.microsoft.com/office/word/2010/wordprocessingInk" xmlns:wne="http://schemas.microsoft.com/office/word/2006/wordml" xmlns:wps="http://schemas.microsoft.com/office/word/2010/wordprocessingShape" mc:Ignorable="w14 w15 w16se w16cid w16 w16cex w16sdtdh w16sdtfl w16du wp14">
   <w:p>
     <w:pPr>
       <w:pStyle w:val="Footer"/>
@@ -23851,7 +23735,7 @@
 </file>
 
 <file path=word/footnotes.xml><?xml version="1.0" encoding="utf-8"?>
-<w:footnotes xmlns:wpc="http://schemas.microsoft.com/office/word/2010/wordprocessingCanvas" xmlns:cx="http://schemas.microsoft.com/office/drawing/2014/chartex" xmlns:cx1="http://schemas.microsoft.com/office/drawing/2015/9/8/chartex" xmlns:mc="http://schemas.openxmlformats.org/markup-compatibility/2006" xmlns:o="urn:schemas-microsoft-com:office:office" xmlns:r="http://schemas.openxmlformats.org/officeDocument/2006/relationships" xmlns:m="http://schemas.openxmlformats.org/officeDocument/2006/math" xmlns:v="urn:schemas-microsoft-com:vml" xmlns:wp14="http://schemas.microsoft.com/office/word/2010/wordprocessingDrawing" xmlns:wp="http://schemas.openxmlformats.org/drawingml/2006/wordprocessingDrawing" xmlns:w10="urn:schemas-microsoft-com:office:word" xmlns:w="http://schemas.openxmlformats.org/wordprocessingml/2006/main" xmlns:w14="http://schemas.microsoft.com/office/word/2010/wordml" xmlns:w15="http://schemas.microsoft.com/office/word/2012/wordml" xmlns:w16se="http://schemas.microsoft.com/office/word/2015/wordml/symex" xmlns:wpg="http://schemas.microsoft.com/office/word/2010/wordprocessingGroup" xmlns:wpi="http://schemas.microsoft.com/office/word/2010/wordprocessingInk" xmlns:wne="http://schemas.microsoft.com/office/word/2006/wordml" xmlns:wps="http://schemas.microsoft.com/office/word/2010/wordprocessingShape" mc:Ignorable="w14 w15 w16se wp14">
+<w:footnotes xmlns:wpc="http://schemas.microsoft.com/office/word/2010/wordprocessingCanvas" xmlns:cx="http://schemas.microsoft.com/office/drawing/2014/chartex" xmlns:cx1="http://schemas.microsoft.com/office/drawing/2015/9/8/chartex" xmlns:cx2="http://schemas.microsoft.com/office/drawing/2015/10/21/chartex" xmlns:cx3="http://schemas.microsoft.com/office/drawing/2016/5/9/chartex" xmlns:cx4="http://schemas.microsoft.com/office/drawing/2016/5/10/chartex" xmlns:cx5="http://schemas.microsoft.com/office/drawing/2016/5/11/chartex" xmlns:cx6="http://schemas.microsoft.com/office/drawing/2016/5/12/chartex" xmlns:cx7="http://schemas.microsoft.com/office/drawing/2016/5/13/chartex" xmlns:cx8="http://schemas.microsoft.com/office/drawing/2016/5/14/chartex" xmlns:mc="http://schemas.openxmlformats.org/markup-compatibility/2006" xmlns:aink="http://schemas.microsoft.com/office/drawing/2016/ink" xmlns:am3d="http://schemas.microsoft.com/office/drawing/2017/model3d" xmlns:o="urn:schemas-microsoft-com:office:office" xmlns:oel="http://schemas.microsoft.com/office/2019/extlst" xmlns:r="http://schemas.openxmlformats.org/officeDocument/2006/relationships" xmlns:m="http://schemas.openxmlformats.org/officeDocument/2006/math" xmlns:v="urn:schemas-microsoft-com:vml" xmlns:wp14="http://schemas.microsoft.com/office/word/2010/wordprocessingDrawing" xmlns:wp="http://schemas.openxmlformats.org/drawingml/2006/wordprocessingDrawing" xmlns:w10="urn:schemas-microsoft-com:office:word" xmlns:w="http://schemas.openxmlformats.org/wordprocessingml/2006/main" xmlns:w14="http://schemas.microsoft.com/office/word/2010/wordml" xmlns:w15="http://schemas.microsoft.com/office/word/2012/wordml" xmlns:w16cex="http://schemas.microsoft.com/office/word/2018/wordml/cex" xmlns:w16cid="http://schemas.microsoft.com/office/word/2016/wordml/cid" xmlns:w16="http://schemas.microsoft.com/office/word/2018/wordml" xmlns:w16du="http://schemas.microsoft.com/office/word/2023/wordml/word16du" xmlns:w16sdtdh="http://schemas.microsoft.com/office/word/2020/wordml/sdtdatahash" xmlns:w16sdtfl="http://schemas.microsoft.com/office/word/2024/wordml/sdtformatlock" xmlns:w16se="http://schemas.microsoft.com/office/word/2015/wordml/symex" xmlns:wpg="http://schemas.microsoft.com/office/word/2010/wordprocessingGroup" xmlns:wpi="http://schemas.microsoft.com/office/word/2010/wordprocessingInk" xmlns:wne="http://schemas.microsoft.com/office/word/2006/wordml" xmlns:wps="http://schemas.microsoft.com/office/word/2010/wordprocessingShape" mc:Ignorable="w14 w15 w16se w16cid w16 w16cex w16sdtdh w16sdtfl w16du wp14">
   <w:footnote w:type="separator" w:id="-1">
     <w:p>
       <w:pPr>
@@ -23876,7 +23760,7 @@
 </file>
 
 <file path=word/numbering.xml><?xml version="1.0" encoding="utf-8"?>
-<w:numbering xmlns:wpc="http://schemas.microsoft.com/office/word/2010/wordprocessingCanvas" xmlns:cx="http://schemas.microsoft.com/office/drawing/2014/chartex" xmlns:cx1="http://schemas.microsoft.com/office/drawing/2015/9/8/chartex" xmlns:mc="http://schemas.openxmlformats.org/markup-compatibility/2006" xmlns:o="urn:schemas-microsoft-com:office:office" xmlns:r="http://schemas.openxmlformats.org/officeDocument/2006/relationships" xmlns:m="http://schemas.openxmlformats.org/officeDocument/2006/math" xmlns:v="urn:schemas-microsoft-com:vml" xmlns:wp14="http://schemas.microsoft.com/office/word/2010/wordprocessingDrawing" xmlns:wp="http://schemas.openxmlformats.org/drawingml/2006/wordprocessingDrawing" xmlns:w10="urn:schemas-microsoft-com:office:word" xmlns:w="http://schemas.openxmlformats.org/wordprocessingml/2006/main" xmlns:w14="http://schemas.microsoft.com/office/word/2010/wordml" xmlns:w15="http://schemas.microsoft.com/office/word/2012/wordml" xmlns:w16se="http://schemas.microsoft.com/office/word/2015/wordml/symex" xmlns:wpg="http://schemas.microsoft.com/office/word/2010/wordprocessingGroup" xmlns:wpi="http://schemas.microsoft.com/office/word/2010/wordprocessingInk" xmlns:wne="http://schemas.microsoft.com/office/word/2006/wordml" xmlns:wps="http://schemas.microsoft.com/office/word/2010/wordprocessingShape" mc:Ignorable="w14 w15 w16se wp14">
+<w:numbering xmlns:wpc="http://schemas.microsoft.com/office/word/2010/wordprocessingCanvas" xmlns:cx="http://schemas.microsoft.com/office/drawing/2014/chartex" xmlns:cx1="http://schemas.microsoft.com/office/drawing/2015/9/8/chartex" xmlns:cx2="http://schemas.microsoft.com/office/drawing/2015/10/21/chartex" xmlns:cx3="http://schemas.microsoft.com/office/drawing/2016/5/9/chartex" xmlns:cx4="http://schemas.microsoft.com/office/drawing/2016/5/10/chartex" xmlns:cx5="http://schemas.microsoft.com/office/drawing/2016/5/11/chartex" xmlns:cx6="http://schemas.microsoft.com/office/drawing/2016/5/12/chartex" xmlns:cx7="http://schemas.microsoft.com/office/drawing/2016/5/13/chartex" xmlns:cx8="http://schemas.microsoft.com/office/drawing/2016/5/14/chartex" xmlns:mc="http://schemas.openxmlformats.org/markup-compatibility/2006" xmlns:aink="http://schemas.microsoft.com/office/drawing/2016/ink" xmlns:am3d="http://schemas.microsoft.com/office/drawing/2017/model3d" xmlns:o="urn:schemas-microsoft-com:office:office" xmlns:oel="http://schemas.microsoft.com/office/2019/extlst" xmlns:r="http://schemas.openxmlformats.org/officeDocument/2006/relationships" xmlns:m="http://schemas.openxmlformats.org/officeDocument/2006/math" xmlns:v="urn:schemas-microsoft-com:vml" xmlns:wp14="http://schemas.microsoft.com/office/word/2010/wordprocessingDrawing" xmlns:wp="http://schemas.openxmlformats.org/drawingml/2006/wordprocessingDrawing" xmlns:w10="urn:schemas-microsoft-com:office:word" xmlns:w="http://schemas.openxmlformats.org/wordprocessingml/2006/main" xmlns:w14="http://schemas.microsoft.com/office/word/2010/wordml" xmlns:w15="http://schemas.microsoft.com/office/word/2012/wordml" xmlns:w16cex="http://schemas.microsoft.com/office/word/2018/wordml/cex" xmlns:w16cid="http://schemas.microsoft.com/office/word/2016/wordml/cid" xmlns:w16="http://schemas.microsoft.com/office/word/2018/wordml" xmlns:w16du="http://schemas.microsoft.com/office/word/2023/wordml/word16du" xmlns:w16sdtdh="http://schemas.microsoft.com/office/word/2020/wordml/sdtdatahash" xmlns:w16sdtfl="http://schemas.microsoft.com/office/word/2024/wordml/sdtformatlock" xmlns:w16se="http://schemas.microsoft.com/office/word/2015/wordml/symex" xmlns:wpg="http://schemas.microsoft.com/office/word/2010/wordprocessingGroup" xmlns:wpi="http://schemas.microsoft.com/office/word/2010/wordprocessingInk" xmlns:wne="http://schemas.microsoft.com/office/word/2006/wordml" xmlns:wps="http://schemas.microsoft.com/office/word/2010/wordprocessingShape" mc:Ignorable="w14 w15 w16se w16cid w16 w16cex w16sdtdh w16sdtfl w16du wp14">
   <w:abstractNum w:abstractNumId="0" w15:restartNumberingAfterBreak="0">
     <w:nsid w:val="010143F6"/>
     <w:multiLevelType w:val="multilevel"/>
@@ -27524,34 +27408,34 @@
       </w:pPr>
     </w:lvl>
   </w:abstractNum>
-  <w:num w:numId="1">
+  <w:num w:numId="1" w16cid:durableId="2038504314">
     <w:abstractNumId w:val="8"/>
   </w:num>
-  <w:num w:numId="2">
+  <w:num w:numId="2" w16cid:durableId="772743478">
     <w:abstractNumId w:val="31"/>
   </w:num>
-  <w:num w:numId="3">
+  <w:num w:numId="3" w16cid:durableId="965157114">
     <w:abstractNumId w:val="2"/>
   </w:num>
-  <w:num w:numId="4">
+  <w:num w:numId="4" w16cid:durableId="1615140081">
     <w:abstractNumId w:val="4"/>
   </w:num>
-  <w:num w:numId="5">
+  <w:num w:numId="5" w16cid:durableId="1423993209">
     <w:abstractNumId w:val="16"/>
   </w:num>
-  <w:num w:numId="6">
+  <w:num w:numId="6" w16cid:durableId="36467193">
     <w:abstractNumId w:val="24"/>
   </w:num>
-  <w:num w:numId="7">
+  <w:num w:numId="7" w16cid:durableId="543981254">
     <w:abstractNumId w:val="9"/>
   </w:num>
-  <w:num w:numId="8">
+  <w:num w:numId="8" w16cid:durableId="716591059">
     <w:abstractNumId w:val="1"/>
   </w:num>
-  <w:num w:numId="9">
+  <w:num w:numId="9" w16cid:durableId="1061100031">
     <w:abstractNumId w:val="22"/>
   </w:num>
-  <w:num w:numId="10">
+  <w:num w:numId="10" w16cid:durableId="1338194440">
     <w:abstractNumId w:val="0"/>
     <w:lvlOverride w:ilvl="0">
       <w:startOverride w:val="2"/>
@@ -27560,10 +27444,10 @@
       <w:startOverride w:val="1"/>
     </w:lvlOverride>
   </w:num>
-  <w:num w:numId="11">
+  <w:num w:numId="11" w16cid:durableId="25982866">
     <w:abstractNumId w:val="6"/>
   </w:num>
-  <w:num w:numId="12">
+  <w:num w:numId="12" w16cid:durableId="532033583">
     <w:abstractNumId w:val="26"/>
     <w:lvlOverride w:ilvl="0">
       <w:lvl w:ilvl="0">
@@ -27707,37 +27591,37 @@
       </w:lvl>
     </w:lvlOverride>
   </w:num>
-  <w:num w:numId="13">
+  <w:num w:numId="13" w16cid:durableId="496652625">
     <w:abstractNumId w:val="30"/>
   </w:num>
-  <w:num w:numId="14">
+  <w:num w:numId="14" w16cid:durableId="1939629538">
     <w:abstractNumId w:val="35"/>
   </w:num>
-  <w:num w:numId="15">
+  <w:num w:numId="15" w16cid:durableId="2045014791">
     <w:abstractNumId w:val="5"/>
   </w:num>
-  <w:num w:numId="16">
+  <w:num w:numId="16" w16cid:durableId="245504243">
     <w:abstractNumId w:val="23"/>
   </w:num>
-  <w:num w:numId="17">
+  <w:num w:numId="17" w16cid:durableId="1356619171">
     <w:abstractNumId w:val="33"/>
   </w:num>
-  <w:num w:numId="18">
+  <w:num w:numId="18" w16cid:durableId="937298666">
     <w:abstractNumId w:val="32"/>
   </w:num>
-  <w:num w:numId="19">
+  <w:num w:numId="19" w16cid:durableId="629675300">
     <w:abstractNumId w:val="29"/>
   </w:num>
-  <w:num w:numId="20">
+  <w:num w:numId="20" w16cid:durableId="442848819">
     <w:abstractNumId w:val="27"/>
   </w:num>
-  <w:num w:numId="21">
+  <w:num w:numId="21" w16cid:durableId="991830651">
     <w:abstractNumId w:val="25"/>
   </w:num>
-  <w:num w:numId="22">
+  <w:num w:numId="22" w16cid:durableId="1803230562">
     <w:abstractNumId w:val="20"/>
   </w:num>
-  <w:num w:numId="23">
+  <w:num w:numId="23" w16cid:durableId="1083836101">
     <w:abstractNumId w:val="5"/>
     <w:lvlOverride w:ilvl="0">
       <w:startOverride w:val="1"/>
@@ -27767,7 +27651,7 @@
       <w:startOverride w:val="1"/>
     </w:lvlOverride>
   </w:num>
-  <w:num w:numId="24">
+  <w:num w:numId="24" w16cid:durableId="1085107971">
     <w:abstractNumId w:val="5"/>
     <w:lvlOverride w:ilvl="0">
       <w:startOverride w:val="1"/>
@@ -27797,7 +27681,7 @@
       <w:startOverride w:val="1"/>
     </w:lvlOverride>
   </w:num>
-  <w:num w:numId="25">
+  <w:num w:numId="25" w16cid:durableId="1522547397">
     <w:abstractNumId w:val="30"/>
     <w:lvlOverride w:ilvl="0">
       <w:lvl w:ilvl="0">
@@ -27944,7 +27828,7 @@
       </w:lvl>
     </w:lvlOverride>
   </w:num>
-  <w:num w:numId="26">
+  <w:num w:numId="26" w16cid:durableId="1036855221">
     <w:abstractNumId w:val="5"/>
     <w:lvlOverride w:ilvl="0">
       <w:startOverride w:val="1"/>
@@ -27974,7 +27858,7 @@
       <w:startOverride w:val="1"/>
     </w:lvlOverride>
   </w:num>
-  <w:num w:numId="27">
+  <w:num w:numId="27" w16cid:durableId="1712266572">
     <w:abstractNumId w:val="5"/>
     <w:lvlOverride w:ilvl="0">
       <w:startOverride w:val="1"/>
@@ -28004,7 +27888,7 @@
       <w:startOverride w:val="1"/>
     </w:lvlOverride>
   </w:num>
-  <w:num w:numId="28">
+  <w:num w:numId="28" w16cid:durableId="1713070071">
     <w:abstractNumId w:val="5"/>
     <w:lvlOverride w:ilvl="0">
       <w:startOverride w:val="1"/>
@@ -28034,31 +27918,31 @@
       <w:startOverride w:val="1"/>
     </w:lvlOverride>
   </w:num>
-  <w:num w:numId="29">
+  <w:num w:numId="29" w16cid:durableId="1091198360">
     <w:abstractNumId w:val="34"/>
   </w:num>
-  <w:num w:numId="30">
+  <w:num w:numId="30" w16cid:durableId="1877422047">
     <w:abstractNumId w:val="13"/>
   </w:num>
-  <w:num w:numId="31">
+  <w:num w:numId="31" w16cid:durableId="2129735464">
     <w:abstractNumId w:val="18"/>
   </w:num>
-  <w:num w:numId="32">
+  <w:num w:numId="32" w16cid:durableId="2084141569">
     <w:abstractNumId w:val="10"/>
   </w:num>
-  <w:num w:numId="33">
+  <w:num w:numId="33" w16cid:durableId="1924533734">
     <w:abstractNumId w:val="14"/>
   </w:num>
-  <w:num w:numId="34">
+  <w:num w:numId="34" w16cid:durableId="473521883">
     <w:abstractNumId w:val="7"/>
   </w:num>
-  <w:num w:numId="35">
+  <w:num w:numId="35" w16cid:durableId="1434475459">
     <w:abstractNumId w:val="17"/>
   </w:num>
-  <w:num w:numId="36">
+  <w:num w:numId="36" w16cid:durableId="1781411901">
     <w:abstractNumId w:val="11"/>
   </w:num>
-  <w:num w:numId="37">
+  <w:num w:numId="37" w16cid:durableId="945234870">
     <w:abstractNumId w:val="28"/>
   </w:num>
   <w:numIdMacAtCleanup w:val="20"/>
@@ -28066,7 +27950,7 @@
 </file>
 
 <file path=word/styles.xml><?xml version="1.0" encoding="utf-8"?>
-<w:styles xmlns:mc="http://schemas.openxmlformats.org/markup-compatibility/2006" xmlns:r="http://schemas.openxmlformats.org/officeDocument/2006/relationships" xmlns:w="http://schemas.openxmlformats.org/wordprocessingml/2006/main" xmlns:w14="http://schemas.microsoft.com/office/word/2010/wordml" xmlns:w15="http://schemas.microsoft.com/office/word/2012/wordml" xmlns:w16se="http://schemas.microsoft.com/office/word/2015/wordml/symex" mc:Ignorable="w14 w15 w16se">
+<w:styles xmlns:mc="http://schemas.openxmlformats.org/markup-compatibility/2006" xmlns:r="http://schemas.openxmlformats.org/officeDocument/2006/relationships" xmlns:w="http://schemas.openxmlformats.org/wordprocessingml/2006/main" xmlns:w14="http://schemas.microsoft.com/office/word/2010/wordml" xmlns:w15="http://schemas.microsoft.com/office/word/2012/wordml" xmlns:w16cex="http://schemas.microsoft.com/office/word/2018/wordml/cex" xmlns:w16cid="http://schemas.microsoft.com/office/word/2016/wordml/cid" xmlns:w16="http://schemas.microsoft.com/office/word/2018/wordml" xmlns:w16du="http://schemas.microsoft.com/office/word/2023/wordml/word16du" xmlns:w16sdtdh="http://schemas.microsoft.com/office/word/2020/wordml/sdtdatahash" xmlns:w16sdtfl="http://schemas.microsoft.com/office/word/2024/wordml/sdtformatlock" xmlns:w16se="http://schemas.microsoft.com/office/word/2015/wordml/symex" mc:Ignorable="w14 w15 w16se w16cid w16 w16cex w16sdtdh w16sdtfl w16du">
   <w:docDefaults>
     <w:rPrDefault>
       <w:rPr>
@@ -28080,7 +27964,7 @@
       </w:pPr>
     </w:pPrDefault>
   </w:docDefaults>
-  <w:latentStyles w:defLockedState="0" w:defUIPriority="99" w:defSemiHidden="0" w:defUnhideWhenUsed="0" w:defQFormat="0" w:count="371">
+  <w:latentStyles w:defLockedState="0" w:defUIPriority="99" w:defSemiHidden="0" w:defUnhideWhenUsed="0" w:defQFormat="0" w:count="376">
     <w:lsdException w:name="Normal" w:uiPriority="0" w:qFormat="1"/>
     <w:lsdException w:name="heading 1" w:uiPriority="9" w:qFormat="1"/>
     <w:lsdException w:name="heading 2" w:semiHidden="1" w:uiPriority="9" w:unhideWhenUsed="1" w:qFormat="1"/>
@@ -28452,6 +28336,11 @@
     <w:lsdException w:name="List Table 5 Dark Accent 6" w:uiPriority="50"/>
     <w:lsdException w:name="List Table 6 Colorful Accent 6" w:uiPriority="51"/>
     <w:lsdException w:name="List Table 7 Colorful Accent 6" w:uiPriority="52"/>
+    <w:lsdException w:name="Mention" w:semiHidden="1" w:unhideWhenUsed="1"/>
+    <w:lsdException w:name="Smart Hyperlink" w:semiHidden="1" w:unhideWhenUsed="1"/>
+    <w:lsdException w:name="Hashtag" w:semiHidden="1" w:unhideWhenUsed="1"/>
+    <w:lsdException w:name="Unresolved Mention" w:semiHidden="1" w:unhideWhenUsed="1"/>
+    <w:lsdException w:name="Smart Link" w:semiHidden="1" w:unhideWhenUsed="1"/>
   </w:latentStyles>
   <w:style w:type="paragraph" w:default="1" w:styleId="Normal">
     <w:name w:val="Normal"/>

</xml_diff>